<commit_message>
Final version, finished report
</commit_message>
<xml_diff>
--- a/report/AHDS_assessment2_report_2478688.docx
+++ b/report/AHDS_assessment2_report_2478688.docx
@@ -539,6 +539,14 @@
                 <w:szCs w:val="22"/>
               </w:rPr>
             </w:pPr>
+            <w:r>
+              <w:rPr>
+                <w:rFonts w:asciiTheme="minorHAnsi" w:hAnsiTheme="minorHAnsi" w:cstheme="minorHAnsi"/>
+                <w:sz w:val="22"/>
+                <w:szCs w:val="22"/>
+              </w:rPr>
+              <w:t>694</w:t>
+            </w:r>
           </w:p>
         </w:tc>
       </w:tr>
@@ -818,63 +826,1050 @@
     <w:p>
       <w:pPr>
         <w:rPr>
-          <w:lang w:eastAsia="zh-CN"/>
-        </w:rPr>
-      </w:pPr>
-    </w:p>
-    <w:p>
-      <w:pPr>
-        <w:rPr>
-          <w:lang w:eastAsia="zh-CN"/>
-        </w:rPr>
-      </w:pPr>
-    </w:p>
-    <w:p>
-      <w:pPr>
-        <w:rPr>
-          <w:lang w:eastAsia="zh-CN"/>
-        </w:rPr>
-      </w:pPr>
-    </w:p>
-    <w:p>
-      <w:pPr>
-        <w:rPr>
-          <w:rFonts w:asciiTheme="minorHAnsi" w:hAnsiTheme="minorHAnsi" w:cstheme="minorHAnsi"/>
-          <w:lang w:eastAsia="zh-CN"/>
-        </w:rPr>
-      </w:pPr>
-      <w:r>
-        <w:rPr>
-          <w:rFonts w:asciiTheme="minorHAnsi" w:hAnsiTheme="minorHAnsi" w:cstheme="minorHAnsi"/>
-          <w:lang w:eastAsia="zh-CN"/>
-        </w:rPr>
-        <w:t>Word count : 700</w:t>
-      </w:r>
-    </w:p>
-    <w:p>
-      <w:pPr>
-        <w:rPr>
-          <w:rFonts w:asciiTheme="minorHAnsi" w:hAnsiTheme="minorHAnsi" w:cstheme="minorHAnsi"/>
-          <w:lang w:eastAsia="zh-CN"/>
-        </w:rPr>
-      </w:pPr>
-    </w:p>
-    <w:p>
-      <w:pPr>
-        <w:rPr>
-          <w:rFonts w:asciiTheme="minorHAnsi" w:hAnsiTheme="minorHAnsi" w:cstheme="minorHAnsi"/>
-          <w:lang w:eastAsia="zh-CN"/>
-        </w:rPr>
-      </w:pPr>
-      <w:r>
-        <w:rPr>
-          <w:lang w:eastAsia="zh-CN"/>
-        </w:rPr>
+          <w:rFonts w:asciiTheme="minorHAnsi" w:hAnsiTheme="minorHAnsi" w:cstheme="minorHAnsi"/>
+          <w:lang w:eastAsia="zh-CN"/>
+        </w:rPr>
+      </w:pPr>
+    </w:p>
+    <w:p>
+      <w:pPr>
+        <w:jc w:val="center"/>
+        <w:rPr>
+          <w:rFonts w:asciiTheme="minorHAnsi" w:hAnsiTheme="minorHAnsi" w:cstheme="minorHAnsi"/>
+          <w:b/>
+          <w:bCs/>
+          <w:sz w:val="28"/>
+          <w:szCs w:val="28"/>
+          <w:u w:val="single"/>
+          <w:lang w:eastAsia="zh-CN"/>
+        </w:rPr>
+      </w:pPr>
+      <w:r>
+        <w:rPr>
+          <w:rFonts w:asciiTheme="minorHAnsi" w:hAnsiTheme="minorHAnsi" w:cstheme="minorHAnsi"/>
+          <w:b/>
+          <w:bCs/>
+          <w:sz w:val="28"/>
+          <w:szCs w:val="28"/>
+          <w:u w:val="single"/>
+          <w:lang w:eastAsia="zh-CN"/>
+        </w:rPr>
+        <w:lastRenderedPageBreak/>
+        <w:t>Research Compendium</w:t>
+      </w:r>
+      <w:r>
+        <w:rPr>
+          <w:rFonts w:asciiTheme="minorHAnsi" w:hAnsiTheme="minorHAnsi" w:cstheme="minorHAnsi"/>
+          <w:b/>
+          <w:bCs/>
+          <w:sz w:val="28"/>
+          <w:szCs w:val="28"/>
+          <w:u w:val="single"/>
+          <w:lang w:eastAsia="zh-CN"/>
+        </w:rPr>
+        <w:t xml:space="preserve"> </w:t>
+      </w:r>
+      <w:r>
+        <w:rPr>
+          <w:rFonts w:asciiTheme="minorHAnsi" w:hAnsiTheme="minorHAnsi" w:cstheme="minorHAnsi"/>
+          <w:b/>
+          <w:bCs/>
+          <w:sz w:val="28"/>
+          <w:szCs w:val="28"/>
+          <w:u w:val="single"/>
+          <w:lang w:eastAsia="zh-CN"/>
+        </w:rPr>
+        <w:t>Report</w:t>
+      </w:r>
+    </w:p>
+    <w:p>
+      <w:pPr>
+        <w:jc w:val="center"/>
+        <w:rPr>
+          <w:rFonts w:asciiTheme="minorHAnsi" w:hAnsiTheme="minorHAnsi" w:cstheme="minorHAnsi"/>
+          <w:sz w:val="28"/>
+          <w:szCs w:val="28"/>
+          <w:u w:val="single"/>
+          <w:lang w:eastAsia="zh-CN"/>
+        </w:rPr>
+      </w:pPr>
+      <w:r>
+        <w:rPr>
+          <w:rFonts w:asciiTheme="minorHAnsi" w:hAnsiTheme="minorHAnsi" w:cstheme="minorHAnsi"/>
+          <w:sz w:val="28"/>
+          <w:szCs w:val="28"/>
+          <w:u w:val="single"/>
+          <w:lang w:eastAsia="zh-CN"/>
+        </w:rPr>
+        <w:t xml:space="preserve"> The association between fruit consumption and BMI</w:t>
+      </w:r>
+    </w:p>
+    <w:p>
+      <w:pPr>
+        <w:rPr>
+          <w:rFonts w:asciiTheme="minorHAnsi" w:hAnsiTheme="minorHAnsi" w:cstheme="minorHAnsi"/>
+          <w:lang w:eastAsia="zh-CN"/>
+        </w:rPr>
+      </w:pPr>
+    </w:p>
+    <w:p>
+      <w:pPr>
+        <w:rPr>
+          <w:rFonts w:asciiTheme="minorHAnsi" w:hAnsiTheme="minorHAnsi" w:cstheme="minorHAnsi"/>
+          <w:lang w:eastAsia="zh-CN"/>
+        </w:rPr>
+      </w:pPr>
+      <w:r>
+        <w:rPr>
+          <w:rFonts w:asciiTheme="minorHAnsi" w:hAnsiTheme="minorHAnsi" w:cstheme="minorHAnsi"/>
+          <w:lang w:eastAsia="zh-CN"/>
+        </w:rPr>
+        <w:t>According to the WHO, around 1.9 billion adults are estimated to be overweight, over 650 of wh</w:t>
+      </w:r>
+      <w:r>
+        <w:rPr>
+          <w:rFonts w:asciiTheme="minorHAnsi" w:hAnsiTheme="minorHAnsi" w:cstheme="minorHAnsi"/>
+          <w:lang w:eastAsia="zh-CN"/>
+        </w:rPr>
+        <w:t xml:space="preserve">om </w:t>
+      </w:r>
+      <w:r>
+        <w:rPr>
+          <w:rFonts w:asciiTheme="minorHAnsi" w:hAnsiTheme="minorHAnsi" w:cstheme="minorHAnsi"/>
+          <w:lang w:eastAsia="zh-CN"/>
+        </w:rPr>
+        <w:t>are obese</w:t>
+      </w:r>
+      <w:r>
+        <w:rPr>
+          <w:rFonts w:asciiTheme="minorHAnsi" w:hAnsiTheme="minorHAnsi" w:cstheme="minorHAnsi"/>
+          <w:lang w:eastAsia="zh-CN"/>
+        </w:rPr>
+        <w:t xml:space="preserve"> </w:t>
+      </w:r>
+      <w:r>
+        <w:rPr>
+          <w:rFonts w:asciiTheme="minorHAnsi" w:hAnsiTheme="minorHAnsi" w:cstheme="minorHAnsi"/>
+          <w:color w:val="5B9BD5" w:themeColor="accent1"/>
+          <w:lang w:eastAsia="zh-CN"/>
+        </w:rPr>
+        <w:t>[1]</w:t>
+      </w:r>
+      <w:r>
+        <w:rPr>
+          <w:rFonts w:asciiTheme="minorHAnsi" w:hAnsiTheme="minorHAnsi" w:cstheme="minorHAnsi"/>
+          <w:lang w:eastAsia="zh-CN"/>
+        </w:rPr>
+        <w:t xml:space="preserve">. </w:t>
+      </w:r>
+      <w:r>
+        <w:rPr>
+          <w:rFonts w:asciiTheme="minorHAnsi" w:hAnsiTheme="minorHAnsi" w:cstheme="minorHAnsi"/>
+          <w:lang w:eastAsia="zh-CN"/>
+        </w:rPr>
+        <w:t>Obesity is known to be</w:t>
+      </w:r>
+      <w:r>
+        <w:rPr>
+          <w:rFonts w:asciiTheme="minorHAnsi" w:hAnsiTheme="minorHAnsi" w:cstheme="minorHAnsi"/>
+          <w:lang w:eastAsia="zh-CN"/>
+        </w:rPr>
+        <w:t xml:space="preserve"> associated with</w:t>
+      </w:r>
+      <w:r>
+        <w:rPr>
+          <w:rFonts w:asciiTheme="minorHAnsi" w:hAnsiTheme="minorHAnsi" w:cstheme="minorHAnsi"/>
+          <w:lang w:eastAsia="zh-CN"/>
+        </w:rPr>
+        <w:t xml:space="preserve"> high blood pressure, type 2 diabetes, and many other health conditions. </w:t>
+      </w:r>
+      <w:r>
+        <w:rPr>
+          <w:rFonts w:asciiTheme="minorHAnsi" w:hAnsiTheme="minorHAnsi" w:cstheme="minorHAnsi"/>
+          <w:lang w:eastAsia="zh-CN"/>
+        </w:rPr>
+        <w:t>Therefore,</w:t>
+      </w:r>
+      <w:r>
+        <w:rPr>
+          <w:rFonts w:asciiTheme="minorHAnsi" w:hAnsiTheme="minorHAnsi" w:cstheme="minorHAnsi"/>
+          <w:lang w:eastAsia="zh-CN"/>
+        </w:rPr>
+        <w:t xml:space="preserve"> finding new associations with</w:t>
+      </w:r>
+      <w:r>
+        <w:rPr>
+          <w:rFonts w:asciiTheme="minorHAnsi" w:hAnsiTheme="minorHAnsi" w:cstheme="minorHAnsi"/>
+          <w:lang w:eastAsia="zh-CN"/>
+        </w:rPr>
+        <w:t xml:space="preserve"> weight</w:t>
+      </w:r>
+      <w:r>
+        <w:rPr>
+          <w:rFonts w:asciiTheme="minorHAnsi" w:hAnsiTheme="minorHAnsi" w:cstheme="minorHAnsi"/>
+          <w:lang w:eastAsia="zh-CN"/>
+        </w:rPr>
+        <w:t xml:space="preserve"> is of </w:t>
+      </w:r>
+      <w:r>
+        <w:rPr>
+          <w:rFonts w:asciiTheme="minorHAnsi" w:hAnsiTheme="minorHAnsi" w:cstheme="minorHAnsi"/>
+          <w:lang w:eastAsia="zh-CN"/>
+        </w:rPr>
+        <w:t xml:space="preserve">great </w:t>
+      </w:r>
+      <w:r>
+        <w:rPr>
+          <w:rFonts w:asciiTheme="minorHAnsi" w:hAnsiTheme="minorHAnsi" w:cstheme="minorHAnsi"/>
+          <w:lang w:eastAsia="zh-CN"/>
+        </w:rPr>
+        <w:t>clinical importance.</w:t>
+      </w:r>
+      <w:r>
+        <w:rPr>
+          <w:rFonts w:asciiTheme="minorHAnsi" w:hAnsiTheme="minorHAnsi" w:cstheme="minorHAnsi"/>
+          <w:lang w:eastAsia="zh-CN"/>
+        </w:rPr>
+        <w:t xml:space="preserve"> In this re</w:t>
+      </w:r>
+      <w:r>
+        <w:rPr>
+          <w:rFonts w:asciiTheme="minorHAnsi" w:hAnsiTheme="minorHAnsi" w:cstheme="minorHAnsi"/>
+          <w:lang w:eastAsia="zh-CN"/>
+        </w:rPr>
+        <w:t>search compendium, we look</w:t>
+      </w:r>
+      <w:r>
+        <w:rPr>
+          <w:rFonts w:asciiTheme="minorHAnsi" w:hAnsiTheme="minorHAnsi" w:cstheme="minorHAnsi"/>
+          <w:lang w:eastAsia="zh-CN"/>
+        </w:rPr>
+        <w:t xml:space="preserve">ed </w:t>
+      </w:r>
+      <w:r>
+        <w:rPr>
+          <w:rFonts w:asciiTheme="minorHAnsi" w:hAnsiTheme="minorHAnsi" w:cstheme="minorHAnsi"/>
+          <w:lang w:eastAsia="zh-CN"/>
+        </w:rPr>
+        <w:t xml:space="preserve">into </w:t>
+      </w:r>
+      <w:r>
+        <w:rPr>
+          <w:rFonts w:asciiTheme="minorHAnsi" w:hAnsiTheme="minorHAnsi" w:cstheme="minorHAnsi"/>
+          <w:lang w:eastAsia="zh-CN"/>
+        </w:rPr>
+        <w:t>whether there is an</w:t>
+      </w:r>
+      <w:r>
+        <w:rPr>
+          <w:rFonts w:asciiTheme="minorHAnsi" w:hAnsiTheme="minorHAnsi" w:cstheme="minorHAnsi"/>
+          <w:lang w:eastAsia="zh-CN"/>
+        </w:rPr>
+        <w:t xml:space="preserve"> association between </w:t>
+      </w:r>
+      <w:r>
+        <w:rPr>
+          <w:rFonts w:asciiTheme="minorHAnsi" w:hAnsiTheme="minorHAnsi" w:cstheme="minorHAnsi"/>
+          <w:lang w:eastAsia="zh-CN"/>
+        </w:rPr>
+        <w:t>consumption of fruit, and Body Mass Index (BMI), confounded by income and gender.</w:t>
+      </w:r>
+    </w:p>
+    <w:p>
+      <w:pPr>
+        <w:rPr>
+          <w:rFonts w:asciiTheme="minorHAnsi" w:hAnsiTheme="minorHAnsi" w:cstheme="minorHAnsi"/>
+          <w:lang w:eastAsia="zh-CN"/>
+        </w:rPr>
+      </w:pPr>
+    </w:p>
+    <w:p>
+      <w:pPr>
+        <w:rPr>
+          <w:rFonts w:asciiTheme="minorHAnsi" w:hAnsiTheme="minorHAnsi" w:cstheme="minorHAnsi"/>
+          <w:color w:val="000000"/>
+          <w:shd w:val="clear" w:color="auto" w:fill="FFFFFF"/>
+        </w:rPr>
+      </w:pPr>
+      <w:r>
+        <w:rPr>
+          <w:rFonts w:asciiTheme="minorHAnsi" w:hAnsiTheme="minorHAnsi" w:cstheme="minorHAnsi"/>
+          <w:lang w:eastAsia="zh-CN"/>
+        </w:rPr>
+        <w:t xml:space="preserve">To undertake such a task, we </w:t>
+      </w:r>
+      <w:r>
+        <w:rPr>
+          <w:rFonts w:asciiTheme="minorHAnsi" w:hAnsiTheme="minorHAnsi" w:cstheme="minorHAnsi"/>
+          <w:lang w:eastAsia="zh-CN"/>
+        </w:rPr>
+        <w:t>merged</w:t>
+      </w:r>
+      <w:r>
+        <w:rPr>
+          <w:rFonts w:asciiTheme="minorHAnsi" w:hAnsiTheme="minorHAnsi" w:cstheme="minorHAnsi"/>
+          <w:lang w:eastAsia="zh-CN"/>
+        </w:rPr>
+        <w:t xml:space="preserve"> data from </w:t>
+      </w:r>
+      <w:r>
+        <w:rPr>
+          <w:rFonts w:asciiTheme="minorHAnsi" w:hAnsiTheme="minorHAnsi" w:cstheme="minorHAnsi"/>
+          <w:lang w:eastAsia="zh-CN"/>
+        </w:rPr>
+        <w:t xml:space="preserve">the </w:t>
+      </w:r>
+      <w:r>
+        <w:rPr>
+          <w:rFonts w:asciiTheme="minorHAnsi" w:hAnsiTheme="minorHAnsi" w:cstheme="minorHAnsi"/>
+          <w:color w:val="000000"/>
+          <w:shd w:val="clear" w:color="auto" w:fill="FFFFFF"/>
+        </w:rPr>
+        <w:t>NHANES</w:t>
+      </w:r>
+      <w:r>
+        <w:rPr>
+          <w:rFonts w:asciiTheme="minorHAnsi" w:hAnsiTheme="minorHAnsi" w:cstheme="minorHAnsi"/>
+          <w:color w:val="000000"/>
+          <w:shd w:val="clear" w:color="auto" w:fill="FFFFFF"/>
+        </w:rPr>
+        <w:t xml:space="preserve">, namely </w:t>
+      </w:r>
+      <w:r>
+        <w:rPr>
+          <w:rFonts w:asciiTheme="minorHAnsi" w:hAnsiTheme="minorHAnsi" w:cstheme="minorHAnsi"/>
+          <w:color w:val="000000"/>
+          <w:shd w:val="clear" w:color="auto" w:fill="FFFFFF"/>
+        </w:rPr>
+        <w:t>2005-2006 Examination, Demographic and Dietary Data</w:t>
+      </w:r>
+      <w:r>
+        <w:rPr>
+          <w:rFonts w:asciiTheme="minorHAnsi" w:hAnsiTheme="minorHAnsi" w:cstheme="minorHAnsi"/>
+          <w:color w:val="000000"/>
+          <w:shd w:val="clear" w:color="auto" w:fill="FFFFFF"/>
+        </w:rPr>
+        <w:t xml:space="preserve"> </w:t>
+      </w:r>
+      <w:r>
+        <w:rPr>
+          <w:rFonts w:asciiTheme="minorHAnsi" w:hAnsiTheme="minorHAnsi" w:cstheme="minorHAnsi"/>
+          <w:color w:val="5B9BD5" w:themeColor="accent1"/>
+          <w:shd w:val="clear" w:color="auto" w:fill="FFFFFF"/>
+        </w:rPr>
+        <w:t>[2]</w:t>
+      </w:r>
+      <w:r>
+        <w:rPr>
+          <w:rFonts w:asciiTheme="minorHAnsi" w:hAnsiTheme="minorHAnsi" w:cstheme="minorHAnsi"/>
+          <w:color w:val="000000"/>
+          <w:shd w:val="clear" w:color="auto" w:fill="FFFFFF"/>
+        </w:rPr>
+        <w:t xml:space="preserve">. </w:t>
+      </w:r>
+      <w:r>
+        <w:rPr>
+          <w:rFonts w:asciiTheme="minorHAnsi" w:hAnsiTheme="minorHAnsi" w:cstheme="minorHAnsi"/>
+          <w:color w:val="000000"/>
+          <w:shd w:val="clear" w:color="auto" w:fill="FFFFFF"/>
+        </w:rPr>
+        <w:t xml:space="preserve">We </w:t>
+      </w:r>
+      <w:r>
+        <w:rPr>
+          <w:rFonts w:asciiTheme="minorHAnsi" w:hAnsiTheme="minorHAnsi" w:cstheme="minorHAnsi"/>
+          <w:color w:val="000000"/>
+          <w:shd w:val="clear" w:color="auto" w:fill="FFFFFF"/>
+        </w:rPr>
+        <w:t>removed missing observations on consumption of different fruits, as well as missing BMI and income values</w:t>
+      </w:r>
+      <w:r>
+        <w:rPr>
+          <w:rFonts w:asciiTheme="minorHAnsi" w:hAnsiTheme="minorHAnsi" w:cstheme="minorHAnsi"/>
+          <w:color w:val="000000"/>
+          <w:shd w:val="clear" w:color="auto" w:fill="FFFFFF"/>
+        </w:rPr>
+        <w:t xml:space="preserve"> </w:t>
+      </w:r>
+      <w:r>
+        <w:rPr>
+          <w:rFonts w:asciiTheme="minorHAnsi" w:hAnsiTheme="minorHAnsi" w:cstheme="minorHAnsi"/>
+          <w:color w:val="000000"/>
+          <w:shd w:val="clear" w:color="auto" w:fill="FFFFFF"/>
+        </w:rPr>
+        <w:t xml:space="preserve">and subset the data to just </w:t>
+      </w:r>
+      <w:r>
+        <w:rPr>
+          <w:rFonts w:asciiTheme="minorHAnsi" w:hAnsiTheme="minorHAnsi" w:cstheme="minorHAnsi"/>
+          <w:color w:val="000000"/>
+          <w:shd w:val="clear" w:color="auto" w:fill="FFFFFF"/>
+        </w:rPr>
+        <w:t>these columns</w:t>
+      </w:r>
+      <w:r>
+        <w:rPr>
+          <w:rFonts w:asciiTheme="minorHAnsi" w:hAnsiTheme="minorHAnsi" w:cstheme="minorHAnsi"/>
+          <w:color w:val="000000"/>
+          <w:shd w:val="clear" w:color="auto" w:fill="FFFFFF"/>
+        </w:rPr>
+        <w:t xml:space="preserve"> of interest.</w:t>
+      </w:r>
+    </w:p>
+    <w:p>
+      <w:pPr>
+        <w:rPr>
+          <w:rFonts w:asciiTheme="minorHAnsi" w:hAnsiTheme="minorHAnsi" w:cstheme="minorHAnsi"/>
+          <w:color w:val="000000"/>
+          <w:shd w:val="clear" w:color="auto" w:fill="FFFFFF"/>
+        </w:rPr>
+      </w:pPr>
+    </w:p>
+    <w:p>
+      <w:pPr>
+        <w:rPr>
+          <w:rFonts w:asciiTheme="minorHAnsi" w:hAnsiTheme="minorHAnsi" w:cstheme="minorHAnsi"/>
+          <w:color w:val="000000"/>
+          <w:shd w:val="clear" w:color="auto" w:fill="FFFFFF"/>
+        </w:rPr>
+      </w:pPr>
+      <w:r>
+        <w:rPr>
+          <w:rFonts w:asciiTheme="minorHAnsi" w:hAnsiTheme="minorHAnsi" w:cstheme="minorHAnsi"/>
+          <w:color w:val="000000"/>
+          <w:shd w:val="clear" w:color="auto" w:fill="FFFFFF"/>
+        </w:rPr>
+        <w:t xml:space="preserve">Next, we created our ‘fruit’ variable by taking the levels of fruit consumption and converting them in to an approximate numeric value. For example, a value of “3” in the FFQ0016 column indicated </w:t>
+      </w:r>
+      <w:r>
+        <w:rPr>
+          <w:rFonts w:asciiTheme="minorHAnsi" w:hAnsiTheme="minorHAnsi" w:cstheme="minorHAnsi"/>
+          <w:color w:val="000000"/>
+          <w:shd w:val="clear" w:color="auto" w:fill="FFFFFF"/>
+        </w:rPr>
+        <w:t>consumption of</w:t>
+      </w:r>
+      <w:r>
+        <w:rPr>
+          <w:rFonts w:asciiTheme="minorHAnsi" w:hAnsiTheme="minorHAnsi" w:cstheme="minorHAnsi"/>
+          <w:color w:val="000000"/>
+          <w:shd w:val="clear" w:color="auto" w:fill="FFFFFF"/>
+        </w:rPr>
+        <w:t xml:space="preserve"> 7-11 apples in a year, and so this </w:t>
+      </w:r>
+      <w:r>
+        <w:rPr>
+          <w:rFonts w:asciiTheme="minorHAnsi" w:hAnsiTheme="minorHAnsi" w:cstheme="minorHAnsi"/>
+          <w:color w:val="000000"/>
+          <w:shd w:val="clear" w:color="auto" w:fill="FFFFFF"/>
+        </w:rPr>
+        <w:t>would</w:t>
+      </w:r>
+      <w:r>
+        <w:rPr>
+          <w:rFonts w:asciiTheme="minorHAnsi" w:hAnsiTheme="minorHAnsi" w:cstheme="minorHAnsi"/>
+          <w:color w:val="000000"/>
+          <w:shd w:val="clear" w:color="auto" w:fill="FFFFFF"/>
+        </w:rPr>
+        <w:t xml:space="preserve"> be</w:t>
+      </w:r>
+      <w:r>
+        <w:rPr>
+          <w:rFonts w:asciiTheme="minorHAnsi" w:hAnsiTheme="minorHAnsi" w:cstheme="minorHAnsi"/>
+          <w:color w:val="000000"/>
+          <w:shd w:val="clear" w:color="auto" w:fill="FFFFFF"/>
+        </w:rPr>
+        <w:t xml:space="preserve"> converted to a </w:t>
+      </w:r>
+      <w:r>
+        <w:rPr>
+          <w:rFonts w:asciiTheme="minorHAnsi" w:hAnsiTheme="minorHAnsi" w:cstheme="minorHAnsi"/>
+          <w:color w:val="000000"/>
+          <w:shd w:val="clear" w:color="auto" w:fill="FFFFFF"/>
+        </w:rPr>
+        <w:t xml:space="preserve">mean </w:t>
+      </w:r>
+      <w:r>
+        <w:rPr>
+          <w:rFonts w:asciiTheme="minorHAnsi" w:hAnsiTheme="minorHAnsi" w:cstheme="minorHAnsi"/>
+          <w:color w:val="000000"/>
+          <w:shd w:val="clear" w:color="auto" w:fill="FFFFFF"/>
+        </w:rPr>
+        <w:t xml:space="preserve">value of 9, and </w:t>
+      </w:r>
+      <w:r>
+        <w:rPr>
+          <w:rFonts w:asciiTheme="minorHAnsi" w:hAnsiTheme="minorHAnsi" w:cstheme="minorHAnsi"/>
+          <w:color w:val="000000"/>
+          <w:shd w:val="clear" w:color="auto" w:fill="FFFFFF"/>
+        </w:rPr>
+        <w:t>combined with an individuals</w:t>
+      </w:r>
+      <w:r>
+        <w:rPr>
+          <w:rFonts w:asciiTheme="minorHAnsi" w:hAnsiTheme="minorHAnsi" w:cstheme="minorHAnsi"/>
+          <w:color w:val="000000"/>
+          <w:shd w:val="clear" w:color="auto" w:fill="FFFFFF"/>
+        </w:rPr>
+        <w:t xml:space="preserve"> estimated consumption of all other fruits in the dataset. We also</w:t>
+      </w:r>
+      <w:r>
+        <w:rPr>
+          <w:rFonts w:asciiTheme="minorHAnsi" w:hAnsiTheme="minorHAnsi" w:cstheme="minorHAnsi"/>
+          <w:color w:val="000000"/>
+          <w:shd w:val="clear" w:color="auto" w:fill="FFFFFF"/>
+        </w:rPr>
+        <w:t xml:space="preserve"> created an binary income variable, which took the Poverty Income ratio of each individual and dichotomised </w:t>
+      </w:r>
+      <w:r>
+        <w:rPr>
+          <w:rFonts w:asciiTheme="minorHAnsi" w:hAnsiTheme="minorHAnsi" w:cstheme="minorHAnsi"/>
+          <w:color w:val="000000"/>
+          <w:shd w:val="clear" w:color="auto" w:fill="FFFFFF"/>
+        </w:rPr>
+        <w:t>it</w:t>
+      </w:r>
+      <w:r>
+        <w:rPr>
+          <w:rFonts w:asciiTheme="minorHAnsi" w:hAnsiTheme="minorHAnsi" w:cstheme="minorHAnsi"/>
+          <w:color w:val="000000"/>
+          <w:shd w:val="clear" w:color="auto" w:fill="FFFFFF"/>
+        </w:rPr>
+        <w:t xml:space="preserve">, to </w:t>
+      </w:r>
+      <w:r>
+        <w:rPr>
+          <w:rFonts w:asciiTheme="minorHAnsi" w:hAnsiTheme="minorHAnsi" w:cstheme="minorHAnsi"/>
+          <w:color w:val="000000"/>
+          <w:shd w:val="clear" w:color="auto" w:fill="FFFFFF"/>
+        </w:rPr>
+        <w:t>track those of relative wealth and poverty.</w:t>
+      </w:r>
+      <w:r>
+        <w:rPr>
+          <w:rFonts w:asciiTheme="minorHAnsi" w:hAnsiTheme="minorHAnsi" w:cstheme="minorHAnsi"/>
+          <w:color w:val="000000"/>
+          <w:shd w:val="clear" w:color="auto" w:fill="FFFFFF"/>
+        </w:rPr>
+        <w:t xml:space="preserve"> T</w:t>
+      </w:r>
+      <w:r>
+        <w:rPr>
+          <w:rFonts w:asciiTheme="minorHAnsi" w:hAnsiTheme="minorHAnsi" w:cstheme="minorHAnsi"/>
+          <w:color w:val="000000"/>
+          <w:shd w:val="clear" w:color="auto" w:fill="FFFFFF"/>
+        </w:rPr>
+        <w:t xml:space="preserve">hese </w:t>
+      </w:r>
+      <w:r>
+        <w:rPr>
+          <w:rFonts w:asciiTheme="minorHAnsi" w:hAnsiTheme="minorHAnsi" w:cstheme="minorHAnsi"/>
+          <w:color w:val="000000"/>
+          <w:shd w:val="clear" w:color="auto" w:fill="FFFFFF"/>
+        </w:rPr>
+        <w:t xml:space="preserve">2 </w:t>
+      </w:r>
+      <w:r>
+        <w:rPr>
+          <w:rFonts w:asciiTheme="minorHAnsi" w:hAnsiTheme="minorHAnsi" w:cstheme="minorHAnsi"/>
+          <w:color w:val="000000"/>
+          <w:shd w:val="clear" w:color="auto" w:fill="FFFFFF"/>
+        </w:rPr>
+        <w:t>variables were combined into a new dataset,</w:t>
+      </w:r>
+      <w:r>
+        <w:rPr>
+          <w:rFonts w:asciiTheme="minorHAnsi" w:hAnsiTheme="minorHAnsi" w:cstheme="minorHAnsi"/>
+          <w:color w:val="000000"/>
+          <w:shd w:val="clear" w:color="auto" w:fill="FFFFFF"/>
+        </w:rPr>
+        <w:t xml:space="preserve"> alongside BMI and gender,</w:t>
+      </w:r>
+      <w:r>
+        <w:rPr>
+          <w:rFonts w:asciiTheme="minorHAnsi" w:hAnsiTheme="minorHAnsi" w:cstheme="minorHAnsi"/>
+          <w:color w:val="000000"/>
+          <w:shd w:val="clear" w:color="auto" w:fill="FFFFFF"/>
+        </w:rPr>
+        <w:t xml:space="preserve"> and saved within the </w:t>
+      </w:r>
+      <w:r>
+        <w:rPr>
+          <w:rFonts w:asciiTheme="minorHAnsi" w:hAnsiTheme="minorHAnsi" w:cstheme="minorHAnsi"/>
+          <w:color w:val="000000"/>
+          <w:shd w:val="clear" w:color="auto" w:fill="FFFFFF"/>
+        </w:rPr>
+        <w:t>“</w:t>
+      </w:r>
+      <w:r>
+        <w:rPr>
+          <w:rFonts w:asciiTheme="minorHAnsi" w:hAnsiTheme="minorHAnsi" w:cstheme="minorHAnsi"/>
+          <w:color w:val="000000"/>
+          <w:shd w:val="clear" w:color="auto" w:fill="FFFFFF"/>
+        </w:rPr>
+        <w:t>clean</w:t>
+      </w:r>
+      <w:r>
+        <w:rPr>
+          <w:rFonts w:asciiTheme="minorHAnsi" w:hAnsiTheme="minorHAnsi" w:cstheme="minorHAnsi"/>
+          <w:color w:val="000000"/>
+          <w:shd w:val="clear" w:color="auto" w:fill="FFFFFF"/>
+        </w:rPr>
+        <w:t>”</w:t>
+      </w:r>
+      <w:r>
+        <w:rPr>
+          <w:rFonts w:asciiTheme="minorHAnsi" w:hAnsiTheme="minorHAnsi" w:cstheme="minorHAnsi"/>
+          <w:color w:val="000000"/>
+          <w:shd w:val="clear" w:color="auto" w:fill="FFFFFF"/>
+        </w:rPr>
+        <w:t xml:space="preserve"> subdirectory.</w:t>
+      </w:r>
+    </w:p>
+    <w:p>
+      <w:pPr>
+        <w:rPr>
+          <w:rFonts w:asciiTheme="minorHAnsi" w:hAnsiTheme="minorHAnsi" w:cstheme="minorHAnsi"/>
+          <w:color w:val="000000"/>
+          <w:shd w:val="clear" w:color="auto" w:fill="FFFFFF"/>
+        </w:rPr>
+      </w:pPr>
+    </w:p>
+    <w:p>
+      <w:pPr>
+        <w:rPr>
+          <w:rFonts w:asciiTheme="minorHAnsi" w:hAnsiTheme="minorHAnsi" w:cstheme="minorHAnsi"/>
+          <w:color w:val="000000"/>
+          <w:shd w:val="clear" w:color="auto" w:fill="FFFFFF"/>
+        </w:rPr>
+      </w:pPr>
+      <w:r>
+        <w:rPr>
+          <w:rFonts w:asciiTheme="minorHAnsi" w:hAnsiTheme="minorHAnsi" w:cstheme="minorHAnsi"/>
+          <w:color w:val="000000"/>
+          <w:shd w:val="clear" w:color="auto" w:fill="FFFFFF"/>
+        </w:rPr>
+        <w:t>Our first ggplot involved first identifying the most suitable regression model between BMI and fruit consumption via a fractional polynomial process</w:t>
+      </w:r>
+      <w:r>
+        <w:rPr>
+          <w:rFonts w:asciiTheme="minorHAnsi" w:hAnsiTheme="minorHAnsi" w:cstheme="minorHAnsi"/>
+          <w:color w:val="000000"/>
+          <w:shd w:val="clear" w:color="auto" w:fill="FFFFFF"/>
+        </w:rPr>
+        <w:t xml:space="preserve">, which suggested a log transformation for </w:t>
+      </w:r>
+      <w:r>
+        <w:rPr>
+          <w:rFonts w:asciiTheme="minorHAnsi" w:hAnsiTheme="minorHAnsi" w:cstheme="minorHAnsi"/>
+          <w:color w:val="000000"/>
+          <w:shd w:val="clear" w:color="auto" w:fill="FFFFFF"/>
+        </w:rPr>
+        <w:t>the explanatory variable</w:t>
+      </w:r>
+      <w:r>
+        <w:rPr>
+          <w:rFonts w:asciiTheme="minorHAnsi" w:hAnsiTheme="minorHAnsi" w:cstheme="minorHAnsi"/>
+          <w:color w:val="000000"/>
+          <w:shd w:val="clear" w:color="auto" w:fill="FFFFFF"/>
+        </w:rPr>
+        <w:t>,</w:t>
+      </w:r>
+      <w:r>
+        <w:rPr>
+          <w:rFonts w:asciiTheme="minorHAnsi" w:hAnsiTheme="minorHAnsi" w:cstheme="minorHAnsi"/>
+          <w:color w:val="000000"/>
+          <w:shd w:val="clear" w:color="auto" w:fill="FFFFFF"/>
+        </w:rPr>
+        <w:t xml:space="preserve"> </w:t>
+      </w:r>
+      <w:r>
+        <w:rPr>
+          <w:rFonts w:asciiTheme="minorHAnsi" w:hAnsiTheme="minorHAnsi" w:cstheme="minorHAnsi"/>
+          <w:color w:val="000000"/>
+          <w:shd w:val="clear" w:color="auto" w:fill="FFFFFF"/>
+        </w:rPr>
+        <w:t>fruit</w:t>
+      </w:r>
+      <w:r>
+        <w:rPr>
+          <w:rFonts w:asciiTheme="minorHAnsi" w:hAnsiTheme="minorHAnsi" w:cstheme="minorHAnsi"/>
+          <w:color w:val="000000"/>
+          <w:shd w:val="clear" w:color="auto" w:fill="FFFFFF"/>
+        </w:rPr>
+        <w:t>.</w:t>
+      </w:r>
+      <w:r>
+        <w:rPr>
+          <w:rFonts w:asciiTheme="minorHAnsi" w:hAnsiTheme="minorHAnsi" w:cstheme="minorHAnsi"/>
+          <w:color w:val="000000"/>
+          <w:shd w:val="clear" w:color="auto" w:fill="FFFFFF"/>
+        </w:rPr>
+        <w:t xml:space="preserve"> </w:t>
+      </w:r>
+      <w:r>
+        <w:rPr>
+          <w:rFonts w:asciiTheme="minorHAnsi" w:hAnsiTheme="minorHAnsi" w:cstheme="minorHAnsi"/>
+          <w:color w:val="000000"/>
+          <w:shd w:val="clear" w:color="auto" w:fill="FFFFFF"/>
+        </w:rPr>
+        <w:t>U</w:t>
+      </w:r>
+      <w:r>
+        <w:rPr>
+          <w:rFonts w:asciiTheme="minorHAnsi" w:hAnsiTheme="minorHAnsi" w:cstheme="minorHAnsi"/>
+          <w:color w:val="000000"/>
+          <w:shd w:val="clear" w:color="auto" w:fill="FFFFFF"/>
+        </w:rPr>
+        <w:t xml:space="preserve">pon inspection of </w:t>
+      </w:r>
+      <w:r>
+        <w:rPr>
+          <w:rFonts w:asciiTheme="minorHAnsi" w:hAnsiTheme="minorHAnsi" w:cstheme="minorHAnsi"/>
+          <w:color w:val="000000"/>
+          <w:shd w:val="clear" w:color="auto" w:fill="FFFFFF"/>
+        </w:rPr>
+        <w:t>its distribution</w:t>
+      </w:r>
+      <w:r>
+        <w:rPr>
+          <w:rFonts w:asciiTheme="minorHAnsi" w:hAnsiTheme="minorHAnsi" w:cstheme="minorHAnsi"/>
+          <w:color w:val="000000"/>
+          <w:shd w:val="clear" w:color="auto" w:fill="FFFFFF"/>
+        </w:rPr>
+        <w:t>, such a transformation</w:t>
+      </w:r>
+      <w:r>
+        <w:rPr>
+          <w:rFonts w:asciiTheme="minorHAnsi" w:hAnsiTheme="minorHAnsi" w:cstheme="minorHAnsi"/>
+          <w:color w:val="000000"/>
+          <w:shd w:val="clear" w:color="auto" w:fill="FFFFFF"/>
+        </w:rPr>
+        <w:t xml:space="preserve"> </w:t>
+      </w:r>
+      <w:r>
+        <w:rPr>
+          <w:rFonts w:asciiTheme="minorHAnsi" w:hAnsiTheme="minorHAnsi" w:cstheme="minorHAnsi"/>
+          <w:color w:val="000000"/>
+          <w:shd w:val="clear" w:color="auto" w:fill="FFFFFF"/>
+        </w:rPr>
+        <w:t>seemed</w:t>
+      </w:r>
+      <w:r>
+        <w:rPr>
+          <w:rFonts w:asciiTheme="minorHAnsi" w:hAnsiTheme="minorHAnsi" w:cstheme="minorHAnsi"/>
+          <w:color w:val="000000"/>
+          <w:shd w:val="clear" w:color="auto" w:fill="FFFFFF"/>
+        </w:rPr>
+        <w:t xml:space="preserve"> intuitive given the cluster of small values followed by some very large observations. </w:t>
+      </w:r>
+      <w:r>
+        <w:rPr>
+          <w:rFonts w:asciiTheme="minorHAnsi" w:hAnsiTheme="minorHAnsi" w:cstheme="minorHAnsi"/>
+          <w:color w:val="000000"/>
+          <w:shd w:val="clear" w:color="auto" w:fill="FFFFFF"/>
+        </w:rPr>
+        <w:t xml:space="preserve">Additionally, a log transformation is still interpretable, as a % change in our covariate rather than a unit change. </w:t>
+      </w:r>
+      <w:r>
+        <w:rPr>
+          <w:rFonts w:asciiTheme="minorHAnsi" w:hAnsiTheme="minorHAnsi" w:cstheme="minorHAnsi"/>
+          <w:color w:val="000000"/>
+          <w:shd w:val="clear" w:color="auto" w:fill="FFFFFF"/>
+        </w:rPr>
+        <w:t xml:space="preserve">Then, we used the geom_hex function in ggplot to make our plot </w:t>
+      </w:r>
+      <w:r>
+        <w:rPr>
+          <w:rFonts w:asciiTheme="minorHAnsi" w:hAnsiTheme="minorHAnsi" w:cstheme="minorHAnsi"/>
+          <w:color w:val="000000"/>
+          <w:shd w:val="clear" w:color="auto" w:fill="FFFFFF"/>
+        </w:rPr>
+        <w:t xml:space="preserve">of the regression </w:t>
+      </w:r>
+      <w:r>
+        <w:rPr>
+          <w:rFonts w:asciiTheme="minorHAnsi" w:hAnsiTheme="minorHAnsi" w:cstheme="minorHAnsi"/>
+          <w:color w:val="000000"/>
+          <w:shd w:val="clear" w:color="auto" w:fill="FFFFFF"/>
+        </w:rPr>
+        <w:t xml:space="preserve">more visually clear, as </w:t>
+      </w:r>
+      <w:r>
+        <w:rPr>
+          <w:rFonts w:asciiTheme="minorHAnsi" w:hAnsiTheme="minorHAnsi" w:cstheme="minorHAnsi"/>
+          <w:color w:val="000000"/>
+          <w:shd w:val="clear" w:color="auto" w:fill="FFFFFF"/>
+        </w:rPr>
+        <w:t xml:space="preserve">some of the clusters </w:t>
+      </w:r>
+      <w:r>
+        <w:rPr>
+          <w:rFonts w:asciiTheme="minorHAnsi" w:hAnsiTheme="minorHAnsi" w:cstheme="minorHAnsi"/>
+          <w:color w:val="000000"/>
+          <w:shd w:val="clear" w:color="auto" w:fill="FFFFFF"/>
+        </w:rPr>
+        <w:t xml:space="preserve">of data </w:t>
+      </w:r>
+      <w:r>
+        <w:rPr>
+          <w:rFonts w:asciiTheme="minorHAnsi" w:hAnsiTheme="minorHAnsi" w:cstheme="minorHAnsi"/>
+          <w:color w:val="000000"/>
+          <w:shd w:val="clear" w:color="auto" w:fill="FFFFFF"/>
+        </w:rPr>
+        <w:t xml:space="preserve">were so dense it </w:t>
+      </w:r>
+      <w:r>
+        <w:rPr>
+          <w:rFonts w:asciiTheme="minorHAnsi" w:hAnsiTheme="minorHAnsi" w:cstheme="minorHAnsi"/>
+          <w:color w:val="000000"/>
+          <w:shd w:val="clear" w:color="auto" w:fill="FFFFFF"/>
+        </w:rPr>
+        <w:t>cluttered the diagram</w:t>
+      </w:r>
+      <w:r>
+        <w:rPr>
+          <w:rFonts w:asciiTheme="minorHAnsi" w:hAnsiTheme="minorHAnsi" w:cstheme="minorHAnsi"/>
+          <w:color w:val="000000"/>
+          <w:shd w:val="clear" w:color="auto" w:fill="FFFFFF"/>
+        </w:rPr>
+        <w:t xml:space="preserve">. </w:t>
+      </w:r>
+      <w:r>
+        <w:rPr>
+          <w:rFonts w:asciiTheme="minorHAnsi" w:hAnsiTheme="minorHAnsi" w:cstheme="minorHAnsi"/>
+          <w:color w:val="000000"/>
+          <w:shd w:val="clear" w:color="auto" w:fill="FFFFFF"/>
+        </w:rPr>
+        <w:t xml:space="preserve"> </w:t>
+      </w:r>
+    </w:p>
+    <w:p>
+      <w:pPr>
+        <w:rPr>
+          <w:rFonts w:asciiTheme="minorHAnsi" w:hAnsiTheme="minorHAnsi" w:cstheme="minorHAnsi"/>
+          <w:color w:val="000000"/>
+          <w:shd w:val="clear" w:color="auto" w:fill="FFFFFF"/>
+        </w:rPr>
+      </w:pPr>
+    </w:p>
+    <w:p>
+      <w:pPr>
+        <w:rPr>
+          <w:rFonts w:asciiTheme="minorHAnsi" w:hAnsiTheme="minorHAnsi" w:cstheme="minorHAnsi"/>
+          <w:color w:val="000000"/>
+          <w:shd w:val="clear" w:color="auto" w:fill="FFFFFF"/>
+        </w:rPr>
+      </w:pPr>
+      <w:r>
+        <w:rPr>
+          <w:rFonts w:asciiTheme="minorHAnsi" w:hAnsiTheme="minorHAnsi" w:cstheme="minorHAnsi"/>
+          <w:color w:val="000000"/>
+          <w:shd w:val="clear" w:color="auto" w:fill="FFFFFF"/>
+        </w:rPr>
+        <w:t xml:space="preserve">For </w:t>
+      </w:r>
+      <w:r>
+        <w:rPr>
+          <w:rFonts w:asciiTheme="minorHAnsi" w:hAnsiTheme="minorHAnsi" w:cstheme="minorHAnsi"/>
+          <w:color w:val="000000"/>
+          <w:shd w:val="clear" w:color="auto" w:fill="FFFFFF"/>
+        </w:rPr>
+        <w:t xml:space="preserve">the </w:t>
+      </w:r>
+      <w:r>
+        <w:rPr>
+          <w:rFonts w:asciiTheme="minorHAnsi" w:hAnsiTheme="minorHAnsi" w:cstheme="minorHAnsi"/>
+          <w:color w:val="000000"/>
+          <w:shd w:val="clear" w:color="auto" w:fill="FFFFFF"/>
+        </w:rPr>
+        <w:t xml:space="preserve">second ggplot, </w:t>
+      </w:r>
+      <w:r>
+        <w:rPr>
+          <w:rFonts w:asciiTheme="minorHAnsi" w:hAnsiTheme="minorHAnsi" w:cstheme="minorHAnsi"/>
+          <w:color w:val="000000"/>
+          <w:shd w:val="clear" w:color="auto" w:fill="FFFFFF"/>
+        </w:rPr>
+        <w:t>we wanted to see if fruit consumption varied significantly between different levels of BMI. Thus, we categorised BMI</w:t>
+      </w:r>
+      <w:r>
+        <w:rPr>
+          <w:rFonts w:asciiTheme="minorHAnsi" w:hAnsiTheme="minorHAnsi" w:cstheme="minorHAnsi"/>
+          <w:color w:val="000000"/>
+          <w:shd w:val="clear" w:color="auto" w:fill="FFFFFF"/>
+        </w:rPr>
+        <w:t xml:space="preserve"> into the 4</w:t>
+      </w:r>
+      <w:r>
+        <w:rPr>
+          <w:rFonts w:asciiTheme="minorHAnsi" w:hAnsiTheme="minorHAnsi" w:cstheme="minorHAnsi"/>
+          <w:color w:val="000000"/>
+          <w:shd w:val="clear" w:color="auto" w:fill="FFFFFF"/>
+        </w:rPr>
+        <w:t xml:space="preserve"> levels</w:t>
+      </w:r>
+      <w:r>
+        <w:rPr>
+          <w:rFonts w:asciiTheme="minorHAnsi" w:hAnsiTheme="minorHAnsi" w:cstheme="minorHAnsi"/>
+          <w:color w:val="000000"/>
+          <w:shd w:val="clear" w:color="auto" w:fill="FFFFFF"/>
+        </w:rPr>
+        <w:t xml:space="preserve">, based on medical standard, </w:t>
+      </w:r>
+      <w:r>
+        <w:rPr>
+          <w:rFonts w:asciiTheme="minorHAnsi" w:hAnsiTheme="minorHAnsi" w:cstheme="minorHAnsi"/>
+          <w:color w:val="000000"/>
+          <w:shd w:val="clear" w:color="auto" w:fill="FFFFFF"/>
+        </w:rPr>
+        <w:t xml:space="preserve">and </w:t>
+      </w:r>
+      <w:r>
+        <w:rPr>
+          <w:rFonts w:asciiTheme="minorHAnsi" w:hAnsiTheme="minorHAnsi" w:cstheme="minorHAnsi"/>
+          <w:color w:val="000000"/>
+          <w:shd w:val="clear" w:color="auto" w:fill="FFFFFF"/>
+        </w:rPr>
+        <w:t>used the geom_boxplot() function in ggplot to create box plots of</w:t>
+      </w:r>
+      <w:r>
+        <w:rPr>
+          <w:rFonts w:asciiTheme="minorHAnsi" w:hAnsiTheme="minorHAnsi" w:cstheme="minorHAnsi"/>
+          <w:color w:val="000000"/>
+          <w:shd w:val="clear" w:color="auto" w:fill="FFFFFF"/>
+        </w:rPr>
+        <w:t xml:space="preserve"> weekly</w:t>
+      </w:r>
+      <w:r>
+        <w:rPr>
+          <w:rFonts w:asciiTheme="minorHAnsi" w:hAnsiTheme="minorHAnsi" w:cstheme="minorHAnsi"/>
+          <w:color w:val="000000"/>
+          <w:shd w:val="clear" w:color="auto" w:fill="FFFFFF"/>
+        </w:rPr>
+        <w:t xml:space="preserve"> fruit consumption for each level. </w:t>
+      </w:r>
+    </w:p>
+    <w:p>
+      <w:pPr>
+        <w:rPr>
+          <w:rFonts w:asciiTheme="minorHAnsi" w:hAnsiTheme="minorHAnsi" w:cstheme="minorHAnsi"/>
+          <w:color w:val="000000"/>
+          <w:shd w:val="clear" w:color="auto" w:fill="FFFFFF"/>
+        </w:rPr>
+      </w:pPr>
+    </w:p>
+    <w:p>
+      <w:pPr>
+        <w:rPr>
+          <w:rFonts w:asciiTheme="minorHAnsi" w:hAnsiTheme="minorHAnsi" w:cstheme="minorHAnsi"/>
+          <w:color w:val="000000"/>
+          <w:shd w:val="clear" w:color="auto" w:fill="FFFFFF"/>
+        </w:rPr>
+      </w:pPr>
+      <w:r>
+        <w:rPr>
+          <w:rFonts w:asciiTheme="minorHAnsi" w:hAnsiTheme="minorHAnsi" w:cstheme="minorHAnsi"/>
+          <w:color w:val="000000"/>
+          <w:shd w:val="clear" w:color="auto" w:fill="FFFFFF"/>
+        </w:rPr>
+        <w:t xml:space="preserve">For the shiny app, </w:t>
+      </w:r>
+      <w:r>
+        <w:rPr>
+          <w:rFonts w:asciiTheme="minorHAnsi" w:hAnsiTheme="minorHAnsi" w:cstheme="minorHAnsi"/>
+          <w:color w:val="000000"/>
+          <w:shd w:val="clear" w:color="auto" w:fill="FFFFFF"/>
+        </w:rPr>
+        <w:t xml:space="preserve">we added in the additional complication of adjusting the regression model by some third confounder, as we wanted to observe how the relationship we are studying is present across different incomes and genders. </w:t>
+      </w:r>
+    </w:p>
+    <w:p>
+      <w:pPr>
+        <w:rPr>
+          <w:rFonts w:asciiTheme="minorHAnsi" w:hAnsiTheme="minorHAnsi" w:cstheme="minorHAnsi"/>
+          <w:color w:val="000000"/>
+          <w:shd w:val="clear" w:color="auto" w:fill="FFFFFF"/>
+        </w:rPr>
+      </w:pPr>
+    </w:p>
+    <w:p>
+      <w:pPr>
+        <w:rPr>
+          <w:rFonts w:ascii="Arial" w:hAnsi="Arial" w:cs="Arial"/>
+          <w:color w:val="111111"/>
+          <w:shd w:val="clear" w:color="auto" w:fill="FFFFFF"/>
+        </w:rPr>
+      </w:pPr>
+      <w:r>
+        <w:rPr>
+          <w:rFonts w:asciiTheme="minorHAnsi" w:hAnsiTheme="minorHAnsi" w:cstheme="minorHAnsi"/>
+          <w:color w:val="000000"/>
+          <w:shd w:val="clear" w:color="auto" w:fill="FFFFFF"/>
+        </w:rPr>
+        <w:t xml:space="preserve">In order to view the shiny visualisation, simply locate app.R within the “/visualisation” subdirectory of the compendium and open within Rstudio, and then click “Run App”. All referenced directories in the code should be relative to the compendium and so run fine. </w:t>
+      </w:r>
+      <w:r>
+        <w:rPr>
+          <w:rFonts w:asciiTheme="minorHAnsi" w:hAnsiTheme="minorHAnsi" w:cstheme="minorHAnsi"/>
+          <w:color w:val="000000"/>
+          <w:shd w:val="clear" w:color="auto" w:fill="FFFFFF"/>
+        </w:rPr>
+        <w:t xml:space="preserve">This will produce a shiny app with some level of intractability. Users can select between “Income” and “Gender” and see the resulting regression lines of BMI </w:t>
+      </w:r>
+      <w:r>
+        <w:rPr>
+          <w:rFonts w:asciiTheme="minorHAnsi" w:hAnsiTheme="minorHAnsi" w:cstheme="minorHAnsi"/>
+          <w:color w:val="000000"/>
+          <w:shd w:val="clear" w:color="auto" w:fill="FFFFFF"/>
+        </w:rPr>
+        <w:t>against</w:t>
+      </w:r>
+      <w:r>
+        <w:rPr>
+          <w:rFonts w:asciiTheme="minorHAnsi" w:hAnsiTheme="minorHAnsi" w:cstheme="minorHAnsi"/>
+          <w:color w:val="000000"/>
+          <w:shd w:val="clear" w:color="auto" w:fill="FFFFFF"/>
+        </w:rPr>
+        <w:t xml:space="preserve"> fruit consumption for both levels of the confounder.</w:t>
+      </w:r>
+    </w:p>
+    <w:p>
+      <w:pPr>
+        <w:rPr>
+          <w:rFonts w:ascii="Arial" w:hAnsi="Arial" w:cs="Arial"/>
+          <w:color w:val="111111"/>
+          <w:sz w:val="18"/>
+          <w:szCs w:val="18"/>
+          <w:shd w:val="clear" w:color="auto" w:fill="FFFFFF"/>
+        </w:rPr>
+      </w:pPr>
+    </w:p>
+    <w:p>
+      <w:pPr>
+        <w:jc w:val="center"/>
+        <w:rPr>
+          <w:rFonts w:ascii="Arial" w:hAnsi="Arial" w:cs="Arial"/>
+          <w:color w:val="111111"/>
+          <w:sz w:val="18"/>
+          <w:szCs w:val="18"/>
+          <w:shd w:val="clear" w:color="auto" w:fill="FFFFFF"/>
+        </w:rPr>
+      </w:pPr>
+      <w:r>
+        <w:rPr>
+          <w:rFonts w:ascii="Arial" w:hAnsi="Arial" w:cs="Arial"/>
+          <w:color w:val="111111"/>
+          <w:sz w:val="18"/>
+          <w:szCs w:val="18"/>
+          <w:shd w:val="clear" w:color="auto" w:fill="FFFFFF"/>
+        </w:rPr>
+        <w:lastRenderedPageBreak/>
         <w:drawing>
-          <wp:inline distT="0" distB="0" distL="0" distR="0" wp14:anchorId="08F7E245" wp14:editId="157976BF">
-            <wp:extent cx="6718300" cy="1542265"/>
-            <wp:effectExtent l="0" t="0" r="6350" b="1270"/>
-            <wp:docPr id="848489851" name="Picture 1" descr="A close-up of text&#10;&#10;Description automatically generated"/>
+          <wp:inline distT="0" distB="0" distL="0" distR="0" wp14:anchorId="4F94B445" wp14:editId="0FD9D58B">
+            <wp:extent cx="3907366" cy="3632950"/>
+            <wp:effectExtent l="0" t="0" r="0" b="0"/>
+            <wp:docPr id="1113307493" name="Picture 1" descr="A diagram of a body mass index&#10;&#10;Description automatically generated"/>
             <wp:cNvGraphicFramePr>
               <a:graphicFrameLocks xmlns:a="http://schemas.openxmlformats.org/drawingml/2006/main" noChangeAspect="1"/>
             </wp:cNvGraphicFramePr>
@@ -882,7 +1877,7 @@
               <a:graphicData uri="http://schemas.openxmlformats.org/drawingml/2006/picture">
                 <pic:pic xmlns:pic="http://schemas.openxmlformats.org/drawingml/2006/picture">
                   <pic:nvPicPr>
-                    <pic:cNvPr id="848489851" name="Picture 1" descr="A close-up of text&#10;&#10;Description automatically generated"/>
+                    <pic:cNvPr id="1113307493" name="Picture 1" descr="A diagram of a body mass index&#10;&#10;Description automatically generated"/>
                     <pic:cNvPicPr/>
                   </pic:nvPicPr>
                   <pic:blipFill>
@@ -894,7 +1889,7 @@
                   <pic:spPr>
                     <a:xfrm>
                       <a:off x="0" y="0"/>
-                      <a:ext cx="6732492" cy="1545523"/>
+                      <a:ext cx="3948481" cy="3671178"/>
                     </a:xfrm>
                     <a:prstGeom prst="rect">
                       <a:avLst/>
@@ -909,12 +1904,7 @@
     </w:p>
     <w:p>
       <w:pPr>
-        <w:rPr>
-          <w:rFonts w:asciiTheme="minorHAnsi" w:hAnsiTheme="minorHAnsi" w:cstheme="minorHAnsi"/>
-          <w:lang w:eastAsia="zh-CN"/>
-        </w:rPr>
-      </w:pPr>
-      <w:r>
+        <w:jc w:val="center"/>
         <w:rPr>
           <w:rFonts w:ascii="Arial" w:hAnsi="Arial" w:cs="Arial"/>
           <w:color w:val="111111"/>
@@ -922,10 +1912,55 @@
           <w:szCs w:val="18"/>
           <w:shd w:val="clear" w:color="auto" w:fill="FFFFFF"/>
         </w:rPr>
-        <w:t xml:space="preserve">The shiny app - It should have a specific purpose related to the research question you've asked of the data (in the same way as the </w:t>
-      </w:r>
-      <w:proofErr w:type="spellStart"/>
-      <w:r>
+      </w:pPr>
+    </w:p>
+    <w:p>
+      <w:pPr>
+        <w:rPr>
+          <w:rFonts w:asciiTheme="minorHAnsi" w:hAnsiTheme="minorHAnsi" w:cstheme="minorHAnsi"/>
+          <w:color w:val="111111"/>
+          <w:shd w:val="clear" w:color="auto" w:fill="FFFFFF"/>
+        </w:rPr>
+      </w:pPr>
+      <w:r>
+        <w:rPr>
+          <w:rFonts w:asciiTheme="minorHAnsi" w:hAnsiTheme="minorHAnsi" w:cstheme="minorHAnsi"/>
+          <w:color w:val="111111"/>
+          <w:shd w:val="clear" w:color="auto" w:fill="FFFFFF"/>
+        </w:rPr>
+        <w:t xml:space="preserve">Our first ggplot shows </w:t>
+      </w:r>
+      <w:r>
+        <w:rPr>
+          <w:rFonts w:asciiTheme="minorHAnsi" w:hAnsiTheme="minorHAnsi" w:cstheme="minorHAnsi"/>
+          <w:color w:val="111111"/>
+          <w:shd w:val="clear" w:color="auto" w:fill="FFFFFF"/>
+        </w:rPr>
+        <w:t>how the regression line estimates a slight negative association between fruit consumption and BMI. For example,</w:t>
+      </w:r>
+      <w:r>
+        <w:rPr>
+          <w:rFonts w:asciiTheme="minorHAnsi" w:hAnsiTheme="minorHAnsi" w:cstheme="minorHAnsi"/>
+          <w:color w:val="111111"/>
+          <w:shd w:val="clear" w:color="auto" w:fill="FFFFFF"/>
+        </w:rPr>
+        <w:t xml:space="preserve"> an individual whom consumes around 55 fruit a year is estimated to have a BMI of 26, whereas someone who consumes 400 is estimated to have BMI around 25. Clearly there is somewhat of a trend present, even if the size of association isn’t very substantial.</w:t>
+      </w:r>
+    </w:p>
+    <w:p>
+      <w:pPr>
+        <w:rPr>
+          <w:rFonts w:asciiTheme="minorHAnsi" w:hAnsiTheme="minorHAnsi" w:cstheme="minorHAnsi"/>
+          <w:color w:val="111111"/>
+          <w:sz w:val="22"/>
+          <w:szCs w:val="22"/>
+          <w:shd w:val="clear" w:color="auto" w:fill="FFFFFF"/>
+        </w:rPr>
+      </w:pPr>
+    </w:p>
+    <w:p>
+      <w:pPr>
+        <w:jc w:val="center"/>
         <w:rPr>
           <w:rFonts w:ascii="Arial" w:hAnsi="Arial" w:cs="Arial"/>
           <w:color w:val="111111"/>
@@ -933,9 +1968,7 @@
           <w:szCs w:val="18"/>
           <w:shd w:val="clear" w:color="auto" w:fill="FFFFFF"/>
         </w:rPr>
-        <w:t>ggplot</w:t>
-      </w:r>
-      <w:proofErr w:type="spellEnd"/>
+      </w:pPr>
       <w:r>
         <w:rPr>
           <w:rFonts w:ascii="Arial" w:hAnsi="Arial" w:cs="Arial"/>
@@ -944,16 +1977,754 @@
           <w:szCs w:val="18"/>
           <w:shd w:val="clear" w:color="auto" w:fill="FFFFFF"/>
         </w:rPr>
-        <w:t xml:space="preserve"> visualisations) and you should explain why it's useful in answering that question (and why the interactivity is useful)</w:t>
+        <w:drawing>
+          <wp:inline distT="0" distB="0" distL="0" distR="0" wp14:anchorId="3AAB0F9A" wp14:editId="1C8071BC">
+            <wp:extent cx="3911600" cy="3603854"/>
+            <wp:effectExtent l="0" t="0" r="0" b="0"/>
+            <wp:docPr id="1755869072" name="Picture 1" descr="A graph with a number of squares&#10;&#10;Description automatically generated with medium confidence"/>
+            <wp:cNvGraphicFramePr>
+              <a:graphicFrameLocks xmlns:a="http://schemas.openxmlformats.org/drawingml/2006/main" noChangeAspect="1"/>
+            </wp:cNvGraphicFramePr>
+            <a:graphic xmlns:a="http://schemas.openxmlformats.org/drawingml/2006/main">
+              <a:graphicData uri="http://schemas.openxmlformats.org/drawingml/2006/picture">
+                <pic:pic xmlns:pic="http://schemas.openxmlformats.org/drawingml/2006/picture">
+                  <pic:nvPicPr>
+                    <pic:cNvPr id="1755869072" name="Picture 1" descr="A graph with a number of squares&#10;&#10;Description automatically generated with medium confidence"/>
+                    <pic:cNvPicPr/>
+                  </pic:nvPicPr>
+                  <pic:blipFill>
+                    <a:blip r:embed="rId12"/>
+                    <a:stretch>
+                      <a:fillRect/>
+                    </a:stretch>
+                  </pic:blipFill>
+                  <pic:spPr>
+                    <a:xfrm>
+                      <a:off x="0" y="0"/>
+                      <a:ext cx="3951120" cy="3640264"/>
+                    </a:xfrm>
+                    <a:prstGeom prst="rect">
+                      <a:avLst/>
+                    </a:prstGeom>
+                  </pic:spPr>
+                </pic:pic>
+              </a:graphicData>
+            </a:graphic>
+          </wp:inline>
+        </w:drawing>
+      </w:r>
+    </w:p>
+    <w:p>
+      <w:pPr>
+        <w:jc w:val="center"/>
+        <w:rPr>
+          <w:rFonts w:ascii="Arial" w:hAnsi="Arial" w:cs="Arial"/>
+          <w:color w:val="111111"/>
+          <w:sz w:val="18"/>
+          <w:szCs w:val="18"/>
+          <w:shd w:val="clear" w:color="auto" w:fill="FFFFFF"/>
+        </w:rPr>
+      </w:pPr>
+    </w:p>
+    <w:p>
+      <w:pPr>
+        <w:rPr>
+          <w:rFonts w:ascii="Arial" w:hAnsi="Arial" w:cs="Arial"/>
+          <w:color w:val="111111"/>
+          <w:sz w:val="20"/>
+          <w:szCs w:val="20"/>
+          <w:shd w:val="clear" w:color="auto" w:fill="FFFFFF"/>
+        </w:rPr>
+      </w:pPr>
+      <w:r>
+        <w:rPr>
+          <w:rFonts w:asciiTheme="minorHAnsi" w:hAnsiTheme="minorHAnsi" w:cstheme="minorHAnsi"/>
+          <w:color w:val="111111"/>
+          <w:shd w:val="clear" w:color="auto" w:fill="FFFFFF"/>
+        </w:rPr>
+        <w:t xml:space="preserve">Our </w:t>
+      </w:r>
+      <w:r>
+        <w:rPr>
+          <w:rFonts w:asciiTheme="minorHAnsi" w:hAnsiTheme="minorHAnsi" w:cstheme="minorHAnsi"/>
+          <w:color w:val="111111"/>
+          <w:shd w:val="clear" w:color="auto" w:fill="FFFFFF"/>
+        </w:rPr>
+        <w:t>second</w:t>
+      </w:r>
+      <w:r>
+        <w:rPr>
+          <w:rFonts w:asciiTheme="minorHAnsi" w:hAnsiTheme="minorHAnsi" w:cstheme="minorHAnsi"/>
+          <w:color w:val="111111"/>
+          <w:shd w:val="clear" w:color="auto" w:fill="FFFFFF"/>
+        </w:rPr>
+        <w:t xml:space="preserve"> ggplot</w:t>
+      </w:r>
+      <w:r>
+        <w:rPr>
+          <w:rFonts w:asciiTheme="minorHAnsi" w:hAnsiTheme="minorHAnsi" w:cstheme="minorHAnsi"/>
+          <w:color w:val="111111"/>
+          <w:shd w:val="clear" w:color="auto" w:fill="FFFFFF"/>
+        </w:rPr>
+        <w:t xml:space="preserve"> s</w:t>
+      </w:r>
+      <w:r>
+        <w:rPr>
+          <w:rFonts w:asciiTheme="minorHAnsi" w:hAnsiTheme="minorHAnsi" w:cstheme="minorHAnsi"/>
+          <w:color w:val="111111"/>
+          <w:shd w:val="clear" w:color="auto" w:fill="FFFFFF"/>
+        </w:rPr>
+        <w:t xml:space="preserve">upports </w:t>
+      </w:r>
+      <w:r>
+        <w:rPr>
+          <w:rFonts w:asciiTheme="minorHAnsi" w:hAnsiTheme="minorHAnsi" w:cstheme="minorHAnsi"/>
+          <w:color w:val="111111"/>
+          <w:shd w:val="clear" w:color="auto" w:fill="FFFFFF"/>
+        </w:rPr>
+        <w:t>the association present</w:t>
+      </w:r>
+      <w:r>
+        <w:rPr>
+          <w:rFonts w:asciiTheme="minorHAnsi" w:hAnsiTheme="minorHAnsi" w:cstheme="minorHAnsi"/>
+          <w:color w:val="111111"/>
+          <w:shd w:val="clear" w:color="auto" w:fill="FFFFFF"/>
+        </w:rPr>
+        <w:t xml:space="preserve"> in the first plot. Individuals in </w:t>
+      </w:r>
+      <w:r>
+        <w:rPr>
+          <w:rFonts w:asciiTheme="minorHAnsi" w:hAnsiTheme="minorHAnsi" w:cstheme="minorHAnsi"/>
+          <w:color w:val="111111"/>
+          <w:shd w:val="clear" w:color="auto" w:fill="FFFFFF"/>
+        </w:rPr>
+        <w:t xml:space="preserve">higher BMI categories have slightly lower fruit consumption on average. For example, the mean fruit consumed </w:t>
+      </w:r>
+      <w:r>
+        <w:rPr>
+          <w:rFonts w:asciiTheme="minorHAnsi" w:hAnsiTheme="minorHAnsi" w:cstheme="minorHAnsi"/>
+          <w:color w:val="111111"/>
+          <w:shd w:val="clear" w:color="auto" w:fill="FFFFFF"/>
+        </w:rPr>
+        <w:lastRenderedPageBreak/>
+        <w:t>in a week within obese individuals in the dataset is around 4, whereas it is closer to 5 in the ‘normal’ BMI category.</w:t>
+      </w:r>
+    </w:p>
+    <w:p>
+      <w:pPr>
+        <w:rPr>
+          <w:rFonts w:ascii="Arial" w:hAnsi="Arial" w:cs="Arial"/>
+          <w:color w:val="111111"/>
+          <w:sz w:val="18"/>
+          <w:szCs w:val="18"/>
+          <w:shd w:val="clear" w:color="auto" w:fill="FFFFFF"/>
+        </w:rPr>
+      </w:pPr>
+    </w:p>
+    <w:p>
+      <w:pPr>
+        <w:rPr>
+          <w:rFonts w:asciiTheme="minorHAnsi" w:hAnsiTheme="minorHAnsi" w:cstheme="minorHAnsi"/>
+          <w:lang w:eastAsia="zh-CN"/>
+        </w:rPr>
+      </w:pPr>
+      <w:r>
+        <w:rPr>
+          <w:rFonts w:asciiTheme="minorHAnsi" w:hAnsiTheme="minorHAnsi" w:cstheme="minorHAnsi"/>
+          <w:lang w:eastAsia="zh-CN"/>
+        </w:rPr>
+        <w:t xml:space="preserve">The shiny app </w:t>
+      </w:r>
+      <w:r>
+        <w:rPr>
+          <w:rFonts w:asciiTheme="minorHAnsi" w:hAnsiTheme="minorHAnsi" w:cstheme="minorHAnsi"/>
+          <w:lang w:eastAsia="zh-CN"/>
+        </w:rPr>
+        <w:t>shows a slight difference between predicted BMI by fruit consumption for both income and gender brackets. The same downwards relationship between BMI and fruit consumption is retained in this model, even after controlling for the confounders. Females are predicted to have slightly higher BMI for each level of fruit consumption versus males</w:t>
+      </w:r>
+      <w:r>
+        <w:rPr>
+          <w:rFonts w:asciiTheme="minorHAnsi" w:hAnsiTheme="minorHAnsi" w:cstheme="minorHAnsi"/>
+          <w:lang w:eastAsia="zh-CN"/>
+        </w:rPr>
+        <w:t>.</w:t>
+      </w:r>
+      <w:r>
+        <w:rPr>
+          <w:rFonts w:asciiTheme="minorHAnsi" w:hAnsiTheme="minorHAnsi" w:cstheme="minorHAnsi"/>
+          <w:lang w:eastAsia="zh-CN"/>
+        </w:rPr>
+        <w:t xml:space="preserve"> </w:t>
+      </w:r>
+      <w:r>
+        <w:rPr>
+          <w:rFonts w:asciiTheme="minorHAnsi" w:hAnsiTheme="minorHAnsi" w:cstheme="minorHAnsi"/>
+          <w:lang w:eastAsia="zh-CN"/>
+        </w:rPr>
+        <w:t>T</w:t>
+      </w:r>
+      <w:r>
+        <w:rPr>
+          <w:rFonts w:asciiTheme="minorHAnsi" w:hAnsiTheme="minorHAnsi" w:cstheme="minorHAnsi"/>
+          <w:lang w:eastAsia="zh-CN"/>
+        </w:rPr>
+        <w:t xml:space="preserve">hose in higher incomes </w:t>
+      </w:r>
+      <w:r>
+        <w:rPr>
+          <w:rFonts w:asciiTheme="minorHAnsi" w:hAnsiTheme="minorHAnsi" w:cstheme="minorHAnsi"/>
+          <w:lang w:eastAsia="zh-CN"/>
+        </w:rPr>
+        <w:t>are predicted marginally greater BMI</w:t>
+      </w:r>
+      <w:r>
+        <w:rPr>
+          <w:rFonts w:asciiTheme="minorHAnsi" w:hAnsiTheme="minorHAnsi" w:cstheme="minorHAnsi"/>
+          <w:lang w:eastAsia="zh-CN"/>
+        </w:rPr>
+        <w:t xml:space="preserve"> than lower incomes. </w:t>
+      </w:r>
+    </w:p>
+    <w:p>
+      <w:pPr>
+        <w:rPr>
+          <w:rFonts w:asciiTheme="minorHAnsi" w:hAnsiTheme="minorHAnsi" w:cstheme="minorHAnsi"/>
+          <w:lang w:eastAsia="zh-CN"/>
+        </w:rPr>
+      </w:pPr>
+    </w:p>
+    <w:p>
+      <w:pPr>
+        <w:rPr>
+          <w:rFonts w:asciiTheme="minorHAnsi" w:hAnsiTheme="minorHAnsi" w:cstheme="minorHAnsi"/>
+          <w:lang w:eastAsia="zh-CN"/>
+        </w:rPr>
+      </w:pPr>
+    </w:p>
+    <w:p>
+      <w:pPr>
+        <w:rPr>
+          <w:rFonts w:asciiTheme="minorHAnsi" w:hAnsiTheme="minorHAnsi" w:cstheme="minorHAnsi"/>
+          <w:lang w:eastAsia="zh-CN"/>
+        </w:rPr>
+      </w:pPr>
+    </w:p>
+    <w:p>
+      <w:pPr>
+        <w:rPr>
+          <w:rFonts w:asciiTheme="minorHAnsi" w:hAnsiTheme="minorHAnsi" w:cstheme="minorHAnsi"/>
+          <w:lang w:eastAsia="zh-CN"/>
+        </w:rPr>
+      </w:pPr>
+    </w:p>
+    <w:p>
+      <w:pPr>
+        <w:rPr>
+          <w:rFonts w:asciiTheme="minorHAnsi" w:hAnsiTheme="minorHAnsi" w:cstheme="minorHAnsi"/>
+          <w:lang w:eastAsia="zh-CN"/>
+        </w:rPr>
+      </w:pPr>
+    </w:p>
+    <w:p>
+      <w:pPr>
+        <w:rPr>
+          <w:rFonts w:asciiTheme="minorHAnsi" w:hAnsiTheme="minorHAnsi" w:cstheme="minorHAnsi"/>
+          <w:lang w:eastAsia="zh-CN"/>
+        </w:rPr>
+      </w:pPr>
+    </w:p>
+    <w:p>
+      <w:pPr>
+        <w:rPr>
+          <w:rFonts w:asciiTheme="minorHAnsi" w:hAnsiTheme="minorHAnsi" w:cstheme="minorHAnsi"/>
+          <w:lang w:eastAsia="zh-CN"/>
+        </w:rPr>
+      </w:pPr>
+    </w:p>
+    <w:p>
+      <w:pPr>
+        <w:rPr>
+          <w:rFonts w:asciiTheme="minorHAnsi" w:hAnsiTheme="minorHAnsi" w:cstheme="minorHAnsi"/>
+          <w:lang w:eastAsia="zh-CN"/>
+        </w:rPr>
+      </w:pPr>
+    </w:p>
+    <w:p>
+      <w:pPr>
+        <w:rPr>
+          <w:rFonts w:asciiTheme="minorHAnsi" w:hAnsiTheme="minorHAnsi" w:cstheme="minorHAnsi"/>
+          <w:lang w:eastAsia="zh-CN"/>
+        </w:rPr>
+      </w:pPr>
+    </w:p>
+    <w:p>
+      <w:pPr>
+        <w:rPr>
+          <w:rFonts w:asciiTheme="minorHAnsi" w:hAnsiTheme="minorHAnsi" w:cstheme="minorHAnsi"/>
+          <w:lang w:eastAsia="zh-CN"/>
+        </w:rPr>
+      </w:pPr>
+    </w:p>
+    <w:p>
+      <w:pPr>
+        <w:rPr>
+          <w:rFonts w:asciiTheme="minorHAnsi" w:hAnsiTheme="minorHAnsi" w:cstheme="minorHAnsi"/>
+          <w:lang w:eastAsia="zh-CN"/>
+        </w:rPr>
+      </w:pPr>
+    </w:p>
+    <w:p>
+      <w:pPr>
+        <w:rPr>
+          <w:rFonts w:asciiTheme="minorHAnsi" w:hAnsiTheme="minorHAnsi" w:cstheme="minorHAnsi"/>
+          <w:lang w:eastAsia="zh-CN"/>
+        </w:rPr>
+      </w:pPr>
+    </w:p>
+    <w:p>
+      <w:pPr>
+        <w:rPr>
+          <w:rFonts w:asciiTheme="minorHAnsi" w:hAnsiTheme="minorHAnsi" w:cstheme="minorHAnsi"/>
+          <w:lang w:eastAsia="zh-CN"/>
+        </w:rPr>
+      </w:pPr>
+    </w:p>
+    <w:p>
+      <w:pPr>
+        <w:rPr>
+          <w:rFonts w:asciiTheme="minorHAnsi" w:hAnsiTheme="minorHAnsi" w:cstheme="minorHAnsi"/>
+          <w:lang w:eastAsia="zh-CN"/>
+        </w:rPr>
+      </w:pPr>
+    </w:p>
+    <w:p>
+      <w:pPr>
+        <w:rPr>
+          <w:rFonts w:asciiTheme="minorHAnsi" w:hAnsiTheme="minorHAnsi" w:cstheme="minorHAnsi"/>
+          <w:lang w:eastAsia="zh-CN"/>
+        </w:rPr>
+      </w:pPr>
+    </w:p>
+    <w:p>
+      <w:pPr>
+        <w:rPr>
+          <w:rFonts w:asciiTheme="minorHAnsi" w:hAnsiTheme="minorHAnsi" w:cstheme="minorHAnsi"/>
+          <w:lang w:eastAsia="zh-CN"/>
+        </w:rPr>
+      </w:pPr>
+    </w:p>
+    <w:p>
+      <w:pPr>
+        <w:rPr>
+          <w:rFonts w:asciiTheme="minorHAnsi" w:hAnsiTheme="minorHAnsi" w:cstheme="minorHAnsi"/>
+          <w:lang w:eastAsia="zh-CN"/>
+        </w:rPr>
+      </w:pPr>
+    </w:p>
+    <w:p>
+      <w:pPr>
+        <w:rPr>
+          <w:rFonts w:asciiTheme="minorHAnsi" w:hAnsiTheme="minorHAnsi" w:cstheme="minorHAnsi"/>
+          <w:lang w:eastAsia="zh-CN"/>
+        </w:rPr>
+      </w:pPr>
+    </w:p>
+    <w:p>
+      <w:pPr>
+        <w:rPr>
+          <w:rFonts w:asciiTheme="minorHAnsi" w:hAnsiTheme="minorHAnsi" w:cstheme="minorHAnsi"/>
+          <w:lang w:eastAsia="zh-CN"/>
+        </w:rPr>
+      </w:pPr>
+    </w:p>
+    <w:p>
+      <w:pPr>
+        <w:rPr>
+          <w:rFonts w:asciiTheme="minorHAnsi" w:hAnsiTheme="minorHAnsi" w:cstheme="minorHAnsi"/>
+          <w:lang w:eastAsia="zh-CN"/>
+        </w:rPr>
+      </w:pPr>
+    </w:p>
+    <w:p>
+      <w:pPr>
+        <w:rPr>
+          <w:rFonts w:asciiTheme="minorHAnsi" w:hAnsiTheme="minorHAnsi" w:cstheme="minorHAnsi"/>
+          <w:lang w:eastAsia="zh-CN"/>
+        </w:rPr>
+      </w:pPr>
+    </w:p>
+    <w:p>
+      <w:pPr>
+        <w:rPr>
+          <w:rFonts w:asciiTheme="minorHAnsi" w:hAnsiTheme="minorHAnsi" w:cstheme="minorHAnsi"/>
+          <w:lang w:eastAsia="zh-CN"/>
+        </w:rPr>
+      </w:pPr>
+    </w:p>
+    <w:p>
+      <w:pPr>
+        <w:rPr>
+          <w:rFonts w:asciiTheme="minorHAnsi" w:hAnsiTheme="minorHAnsi" w:cstheme="minorHAnsi"/>
+          <w:lang w:eastAsia="zh-CN"/>
+        </w:rPr>
+      </w:pPr>
+    </w:p>
+    <w:p>
+      <w:pPr>
+        <w:rPr>
+          <w:rFonts w:asciiTheme="minorHAnsi" w:hAnsiTheme="minorHAnsi" w:cstheme="minorHAnsi"/>
+          <w:lang w:eastAsia="zh-CN"/>
+        </w:rPr>
+      </w:pPr>
+    </w:p>
+    <w:p>
+      <w:pPr>
+        <w:rPr>
+          <w:rFonts w:asciiTheme="minorHAnsi" w:hAnsiTheme="minorHAnsi" w:cstheme="minorHAnsi"/>
+          <w:lang w:eastAsia="zh-CN"/>
+        </w:rPr>
+      </w:pPr>
+    </w:p>
+    <w:p>
+      <w:pPr>
+        <w:rPr>
+          <w:rFonts w:asciiTheme="minorHAnsi" w:hAnsiTheme="minorHAnsi" w:cstheme="minorHAnsi"/>
+          <w:lang w:eastAsia="zh-CN"/>
+        </w:rPr>
+      </w:pPr>
+    </w:p>
+    <w:p>
+      <w:pPr>
+        <w:rPr>
+          <w:rFonts w:asciiTheme="minorHAnsi" w:hAnsiTheme="minorHAnsi" w:cstheme="minorHAnsi"/>
+          <w:lang w:eastAsia="zh-CN"/>
+        </w:rPr>
+      </w:pPr>
+    </w:p>
+    <w:p>
+      <w:pPr>
+        <w:rPr>
+          <w:rFonts w:asciiTheme="minorHAnsi" w:hAnsiTheme="minorHAnsi" w:cstheme="minorHAnsi"/>
+          <w:lang w:eastAsia="zh-CN"/>
+        </w:rPr>
+      </w:pPr>
+    </w:p>
+    <w:p>
+      <w:pPr>
+        <w:rPr>
+          <w:rFonts w:asciiTheme="minorHAnsi" w:hAnsiTheme="minorHAnsi" w:cstheme="minorHAnsi"/>
+          <w:lang w:eastAsia="zh-CN"/>
+        </w:rPr>
+      </w:pPr>
+    </w:p>
+    <w:p>
+      <w:pPr>
+        <w:rPr>
+          <w:rFonts w:asciiTheme="minorHAnsi" w:hAnsiTheme="minorHAnsi" w:cstheme="minorHAnsi"/>
+          <w:lang w:eastAsia="zh-CN"/>
+        </w:rPr>
+      </w:pPr>
+    </w:p>
+    <w:p>
+      <w:pPr>
+        <w:rPr>
+          <w:rFonts w:asciiTheme="minorHAnsi" w:hAnsiTheme="minorHAnsi" w:cstheme="minorHAnsi"/>
+          <w:lang w:eastAsia="zh-CN"/>
+        </w:rPr>
+      </w:pPr>
+    </w:p>
+    <w:p>
+      <w:pPr>
+        <w:rPr>
+          <w:rFonts w:asciiTheme="minorHAnsi" w:hAnsiTheme="minorHAnsi" w:cstheme="minorHAnsi"/>
+          <w:lang w:eastAsia="zh-CN"/>
+        </w:rPr>
+      </w:pPr>
+    </w:p>
+    <w:p>
+      <w:pPr>
+        <w:rPr>
+          <w:rFonts w:asciiTheme="minorHAnsi" w:hAnsiTheme="minorHAnsi" w:cstheme="minorHAnsi"/>
+          <w:lang w:eastAsia="zh-CN"/>
+        </w:rPr>
+      </w:pPr>
+    </w:p>
+    <w:p>
+      <w:pPr>
+        <w:rPr>
+          <w:rFonts w:asciiTheme="minorHAnsi" w:hAnsiTheme="minorHAnsi" w:cstheme="minorHAnsi"/>
+          <w:lang w:eastAsia="zh-CN"/>
+        </w:rPr>
+      </w:pPr>
+    </w:p>
+    <w:p>
+      <w:pPr>
+        <w:rPr>
+          <w:rFonts w:asciiTheme="minorHAnsi" w:hAnsiTheme="minorHAnsi" w:cstheme="minorHAnsi"/>
+          <w:lang w:eastAsia="zh-CN"/>
+        </w:rPr>
+      </w:pPr>
+    </w:p>
+    <w:p>
+      <w:pPr>
+        <w:rPr>
+          <w:rFonts w:asciiTheme="minorHAnsi" w:hAnsiTheme="minorHAnsi" w:cstheme="minorHAnsi"/>
+          <w:lang w:eastAsia="zh-CN"/>
+        </w:rPr>
+      </w:pPr>
+    </w:p>
+    <w:p>
+      <w:pPr>
+        <w:rPr>
+          <w:rFonts w:asciiTheme="minorHAnsi" w:hAnsiTheme="minorHAnsi" w:cstheme="minorHAnsi"/>
+          <w:lang w:eastAsia="zh-CN"/>
+        </w:rPr>
+      </w:pPr>
+    </w:p>
+    <w:p>
+      <w:pPr>
+        <w:rPr>
+          <w:rFonts w:asciiTheme="minorHAnsi" w:hAnsiTheme="minorHAnsi" w:cstheme="minorHAnsi"/>
+          <w:lang w:eastAsia="zh-CN"/>
+        </w:rPr>
+      </w:pPr>
+    </w:p>
+    <w:p>
+      <w:pPr>
+        <w:rPr>
+          <w:rFonts w:asciiTheme="minorHAnsi" w:hAnsiTheme="minorHAnsi" w:cstheme="minorHAnsi"/>
+          <w:lang w:eastAsia="zh-CN"/>
+        </w:rPr>
+      </w:pPr>
+    </w:p>
+    <w:p>
+      <w:pPr>
+        <w:rPr>
+          <w:rFonts w:asciiTheme="minorHAnsi" w:hAnsiTheme="minorHAnsi" w:cstheme="minorHAnsi"/>
+          <w:lang w:eastAsia="zh-CN"/>
+        </w:rPr>
+      </w:pPr>
+    </w:p>
+    <w:p>
+      <w:pPr>
+        <w:rPr>
+          <w:rFonts w:asciiTheme="minorHAnsi" w:hAnsiTheme="minorHAnsi" w:cstheme="minorHAnsi"/>
+          <w:lang w:eastAsia="zh-CN"/>
+        </w:rPr>
+      </w:pPr>
+    </w:p>
+    <w:p>
+      <w:pPr>
+        <w:rPr>
+          <w:rFonts w:asciiTheme="minorHAnsi" w:hAnsiTheme="minorHAnsi" w:cstheme="minorHAnsi"/>
+          <w:lang w:eastAsia="zh-CN"/>
+        </w:rPr>
+      </w:pPr>
+    </w:p>
+    <w:p>
+      <w:pPr>
+        <w:rPr>
+          <w:rFonts w:asciiTheme="minorHAnsi" w:hAnsiTheme="minorHAnsi" w:cstheme="minorHAnsi"/>
+          <w:b/>
+          <w:bCs/>
+          <w:u w:val="single"/>
+          <w:lang w:eastAsia="zh-CN"/>
+        </w:rPr>
+      </w:pPr>
+      <w:r>
+        <w:rPr>
+          <w:rFonts w:asciiTheme="minorHAnsi" w:hAnsiTheme="minorHAnsi" w:cstheme="minorHAnsi"/>
+          <w:b/>
+          <w:bCs/>
+          <w:u w:val="single"/>
+          <w:lang w:eastAsia="zh-CN"/>
+        </w:rPr>
+        <w:lastRenderedPageBreak/>
+        <w:t>References</w:t>
+      </w:r>
+    </w:p>
+    <w:p>
+      <w:pPr>
+        <w:pStyle w:val="NormalWeb"/>
+        <w:ind w:left="567" w:hanging="567"/>
+        <w:rPr>
+          <w:rFonts w:asciiTheme="minorHAnsi" w:hAnsiTheme="minorHAnsi" w:cstheme="minorHAnsi"/>
+        </w:rPr>
+      </w:pPr>
+      <w:r>
+        <w:rPr>
+          <w:rFonts w:asciiTheme="minorHAnsi" w:hAnsiTheme="minorHAnsi" w:cstheme="minorHAnsi"/>
+          <w:color w:val="5B9BD5" w:themeColor="accent1"/>
+          <w:lang w:eastAsia="zh-CN"/>
+        </w:rPr>
+        <w:t>[1]</w:t>
+      </w:r>
+      <w:r>
+        <w:rPr>
+          <w:rFonts w:asciiTheme="minorHAnsi" w:hAnsiTheme="minorHAnsi" w:cstheme="minorHAnsi"/>
+          <w:i/>
+          <w:iCs/>
+        </w:rPr>
+        <w:t xml:space="preserve"> </w:t>
+      </w:r>
+      <w:r>
+        <w:rPr>
+          <w:rFonts w:asciiTheme="minorHAnsi" w:hAnsiTheme="minorHAnsi" w:cstheme="minorHAnsi"/>
+          <w:i/>
+          <w:iCs/>
+        </w:rPr>
+        <w:t>Obesity and overweight statistics</w:t>
+      </w:r>
+      <w:r>
+        <w:rPr>
+          <w:rFonts w:asciiTheme="minorHAnsi" w:hAnsiTheme="minorHAnsi" w:cstheme="minorHAnsi"/>
+          <w:i/>
+          <w:iCs/>
+        </w:rPr>
+        <w:t>,</w:t>
+      </w:r>
+      <w:r>
+        <w:rPr>
+          <w:rFonts w:asciiTheme="minorHAnsi" w:hAnsiTheme="minorHAnsi" w:cstheme="minorHAnsi"/>
+        </w:rPr>
+        <w:t xml:space="preserve"> </w:t>
+      </w:r>
+      <w:r>
+        <w:rPr>
+          <w:rFonts w:asciiTheme="minorHAnsi" w:hAnsiTheme="minorHAnsi" w:cstheme="minorHAnsi"/>
+          <w:i/>
+          <w:iCs/>
+        </w:rPr>
+        <w:t>World Health Organization</w:t>
+      </w:r>
+      <w:r>
+        <w:rPr>
+          <w:rFonts w:asciiTheme="minorHAnsi" w:hAnsiTheme="minorHAnsi" w:cstheme="minorHAnsi"/>
+        </w:rPr>
+        <w:t>. Available at:</w:t>
+      </w:r>
+      <w:r>
+        <w:rPr>
+          <w:rFonts w:asciiTheme="minorHAnsi" w:hAnsiTheme="minorHAnsi" w:cstheme="minorHAnsi"/>
+        </w:rPr>
+        <w:t xml:space="preserve"> </w:t>
+      </w:r>
+      <w:hyperlink r:id="rId13" w:history="1">
+        <w:r>
+          <w:rPr>
+            <w:rStyle w:val="Hyperlink"/>
+            <w:rFonts w:asciiTheme="minorHAnsi" w:hAnsiTheme="minorHAnsi" w:cstheme="minorHAnsi"/>
+          </w:rPr>
+          <w:t>https://www.who.int/news-room/fact-sheets/detail/obesity-and-overwe</w:t>
+        </w:r>
+        <w:r>
+          <w:rPr>
+            <w:rStyle w:val="Hyperlink"/>
+            <w:rFonts w:asciiTheme="minorHAnsi" w:hAnsiTheme="minorHAnsi" w:cstheme="minorHAnsi"/>
+          </w:rPr>
+          <w:t>i</w:t>
+        </w:r>
+        <w:r>
+          <w:rPr>
+            <w:rStyle w:val="Hyperlink"/>
+            <w:rFonts w:asciiTheme="minorHAnsi" w:hAnsiTheme="minorHAnsi" w:cstheme="minorHAnsi"/>
+          </w:rPr>
+          <w:t>ght</w:t>
+        </w:r>
+      </w:hyperlink>
+      <w:r>
+        <w:rPr>
+          <w:rFonts w:asciiTheme="minorHAnsi" w:hAnsiTheme="minorHAnsi" w:cstheme="minorHAnsi"/>
+        </w:rPr>
+        <w:t xml:space="preserve"> (January 2024). </w:t>
+      </w:r>
+    </w:p>
+    <w:p>
+      <w:pPr>
+        <w:pStyle w:val="NormalWeb"/>
+        <w:ind w:left="567" w:hanging="567"/>
+        <w:rPr>
+          <w:rFonts w:asciiTheme="minorHAnsi" w:hAnsiTheme="minorHAnsi" w:cstheme="minorHAnsi"/>
+        </w:rPr>
+      </w:pPr>
+      <w:r>
+        <w:rPr>
+          <w:rFonts w:asciiTheme="minorHAnsi" w:hAnsiTheme="minorHAnsi" w:cstheme="minorHAnsi"/>
+          <w:color w:val="5B9BD5" w:themeColor="accent1"/>
+          <w:shd w:val="clear" w:color="auto" w:fill="FFFFFF"/>
+        </w:rPr>
+        <w:t>[2]</w:t>
+      </w:r>
+      <w:r>
+        <w:rPr>
+          <w:rFonts w:asciiTheme="minorHAnsi" w:hAnsiTheme="minorHAnsi" w:cstheme="minorHAnsi"/>
+          <w:color w:val="5B9BD5" w:themeColor="accent1"/>
+          <w:shd w:val="clear" w:color="auto" w:fill="FFFFFF"/>
+        </w:rPr>
+        <w:t xml:space="preserve"> </w:t>
+      </w:r>
+      <w:hyperlink r:id="rId14" w:history="1">
+        <w:r>
+          <w:rPr>
+            <w:rStyle w:val="Hyperlink"/>
+            <w:rFonts w:asciiTheme="minorHAnsi" w:hAnsiTheme="minorHAnsi" w:cstheme="minorHAnsi"/>
+            <w:shd w:val="clear" w:color="auto" w:fill="FFFFFF"/>
+          </w:rPr>
+          <w:t>https://wwwn.cdc.gov/nchs/nhanes/search/datapage.aspx?Component=Dietary&amp;Cycle=2005-2006</w:t>
+        </w:r>
+      </w:hyperlink>
+      <w:r>
+        <w:rPr>
+          <w:rFonts w:asciiTheme="minorHAnsi" w:hAnsiTheme="minorHAnsi" w:cstheme="minorHAnsi"/>
+          <w:color w:val="5B9BD5" w:themeColor="accent1"/>
+          <w:shd w:val="clear" w:color="auto" w:fill="FFFFFF"/>
+        </w:rPr>
+        <w:t xml:space="preserve">,   </w:t>
+      </w:r>
+      <w:hyperlink r:id="rId15" w:history="1">
+        <w:r>
+          <w:rPr>
+            <w:rStyle w:val="Hyperlink"/>
+            <w:rFonts w:asciiTheme="minorHAnsi" w:hAnsiTheme="minorHAnsi" w:cstheme="minorHAnsi"/>
+            <w:shd w:val="clear" w:color="auto" w:fill="FFFFFF"/>
+          </w:rPr>
+          <w:t>https://wwwn.cdc.gov/nchs/nhanes/search/datapage.aspx?Component=Demographics&amp;CycleBeginYear=2005</w:t>
+        </w:r>
+      </w:hyperlink>
+      <w:r>
+        <w:rPr>
+          <w:rFonts w:asciiTheme="minorHAnsi" w:hAnsiTheme="minorHAnsi" w:cstheme="minorHAnsi"/>
+          <w:color w:val="5B9BD5" w:themeColor="accent1"/>
+          <w:shd w:val="clear" w:color="auto" w:fill="FFFFFF"/>
+        </w:rPr>
+        <w:t xml:space="preserve"> </w:t>
+      </w:r>
+      <w:hyperlink r:id="rId16" w:history="1">
+        <w:r>
+          <w:rPr>
+            <w:rStyle w:val="Hyperlink"/>
+            <w:rFonts w:asciiTheme="minorHAnsi" w:hAnsiTheme="minorHAnsi" w:cstheme="minorHAnsi"/>
+            <w:lang w:eastAsia="zh-CN"/>
+          </w:rPr>
+          <w:t>https://wwwn.cdc.gov/nchs/nhanes/search/datapage.aspx?Component=Examination&amp;CycleBeginYear=2005#</w:t>
+        </w:r>
+      </w:hyperlink>
+      <w:r>
+        <w:rPr>
+          <w:rFonts w:asciiTheme="minorHAnsi" w:hAnsiTheme="minorHAnsi" w:cstheme="minorHAnsi"/>
+          <w:color w:val="5B9BD5" w:themeColor="accent1"/>
+          <w:lang w:eastAsia="zh-CN"/>
+        </w:rPr>
+        <w:t xml:space="preserve"> </w:t>
       </w:r>
     </w:p>
     <w:sectPr>
-      <w:headerReference w:type="even" r:id="rId12"/>
-      <w:headerReference w:type="default" r:id="rId13"/>
-      <w:footerReference w:type="even" r:id="rId14"/>
-      <w:footerReference w:type="default" r:id="rId15"/>
-      <w:headerReference w:type="first" r:id="rId16"/>
-      <w:footerReference w:type="first" r:id="rId17"/>
+      <w:headerReference w:type="even" r:id="rId17"/>
+      <w:headerReference w:type="default" r:id="rId18"/>
+      <w:footerReference w:type="even" r:id="rId19"/>
+      <w:footerReference w:type="default" r:id="rId20"/>
+      <w:headerReference w:type="first" r:id="rId21"/>
+      <w:footerReference w:type="first" r:id="rId22"/>
       <w:pgSz w:w="11906" w:h="16838"/>
       <w:pgMar w:top="851" w:right="1080" w:bottom="851" w:left="1080" w:header="709" w:footer="709" w:gutter="0"/>
       <w:cols w:space="708"/>
@@ -1232,6 +3003,119 @@
     </w:lvl>
   </w:abstractNum>
   <w:abstractNum w:abstractNumId="1" w15:restartNumberingAfterBreak="0">
+    <w:nsid w:val="13851498"/>
+    <w:multiLevelType w:val="multilevel"/>
+    <w:tmpl w:val="68D40D9A"/>
+    <w:lvl w:ilvl="0">
+      <w:start w:val="1"/>
+      <w:numFmt w:val="decimal"/>
+      <w:lvlText w:val="%1."/>
+      <w:lvlJc w:val="left"/>
+      <w:pPr>
+        <w:tabs>
+          <w:tab w:val="num" w:pos="720"/>
+        </w:tabs>
+        <w:ind w:left="720" w:hanging="360"/>
+      </w:pPr>
+    </w:lvl>
+    <w:lvl w:ilvl="1" w:tentative="1">
+      <w:start w:val="1"/>
+      <w:numFmt w:val="decimal"/>
+      <w:lvlText w:val="%2."/>
+      <w:lvlJc w:val="left"/>
+      <w:pPr>
+        <w:tabs>
+          <w:tab w:val="num" w:pos="1440"/>
+        </w:tabs>
+        <w:ind w:left="1440" w:hanging="360"/>
+      </w:pPr>
+    </w:lvl>
+    <w:lvl w:ilvl="2" w:tentative="1">
+      <w:start w:val="1"/>
+      <w:numFmt w:val="decimal"/>
+      <w:lvlText w:val="%3."/>
+      <w:lvlJc w:val="left"/>
+      <w:pPr>
+        <w:tabs>
+          <w:tab w:val="num" w:pos="2160"/>
+        </w:tabs>
+        <w:ind w:left="2160" w:hanging="360"/>
+      </w:pPr>
+    </w:lvl>
+    <w:lvl w:ilvl="3" w:tentative="1">
+      <w:start w:val="1"/>
+      <w:numFmt w:val="decimal"/>
+      <w:lvlText w:val="%4."/>
+      <w:lvlJc w:val="left"/>
+      <w:pPr>
+        <w:tabs>
+          <w:tab w:val="num" w:pos="2880"/>
+        </w:tabs>
+        <w:ind w:left="2880" w:hanging="360"/>
+      </w:pPr>
+    </w:lvl>
+    <w:lvl w:ilvl="4" w:tentative="1">
+      <w:start w:val="1"/>
+      <w:numFmt w:val="decimal"/>
+      <w:lvlText w:val="%5."/>
+      <w:lvlJc w:val="left"/>
+      <w:pPr>
+        <w:tabs>
+          <w:tab w:val="num" w:pos="3600"/>
+        </w:tabs>
+        <w:ind w:left="3600" w:hanging="360"/>
+      </w:pPr>
+    </w:lvl>
+    <w:lvl w:ilvl="5" w:tentative="1">
+      <w:start w:val="1"/>
+      <w:numFmt w:val="decimal"/>
+      <w:lvlText w:val="%6."/>
+      <w:lvlJc w:val="left"/>
+      <w:pPr>
+        <w:tabs>
+          <w:tab w:val="num" w:pos="4320"/>
+        </w:tabs>
+        <w:ind w:left="4320" w:hanging="360"/>
+      </w:pPr>
+    </w:lvl>
+    <w:lvl w:ilvl="6" w:tentative="1">
+      <w:start w:val="1"/>
+      <w:numFmt w:val="decimal"/>
+      <w:lvlText w:val="%7."/>
+      <w:lvlJc w:val="left"/>
+      <w:pPr>
+        <w:tabs>
+          <w:tab w:val="num" w:pos="5040"/>
+        </w:tabs>
+        <w:ind w:left="5040" w:hanging="360"/>
+      </w:pPr>
+    </w:lvl>
+    <w:lvl w:ilvl="7" w:tentative="1">
+      <w:start w:val="1"/>
+      <w:numFmt w:val="decimal"/>
+      <w:lvlText w:val="%8."/>
+      <w:lvlJc w:val="left"/>
+      <w:pPr>
+        <w:tabs>
+          <w:tab w:val="num" w:pos="5760"/>
+        </w:tabs>
+        <w:ind w:left="5760" w:hanging="360"/>
+      </w:pPr>
+    </w:lvl>
+    <w:lvl w:ilvl="8" w:tentative="1">
+      <w:start w:val="1"/>
+      <w:numFmt w:val="decimal"/>
+      <w:lvlText w:val="%9."/>
+      <w:lvlJc w:val="left"/>
+      <w:pPr>
+        <w:tabs>
+          <w:tab w:val="num" w:pos="6480"/>
+        </w:tabs>
+        <w:ind w:left="6480" w:hanging="360"/>
+      </w:pPr>
+    </w:lvl>
+  </w:abstractNum>
+  <w:abstractNum w:abstractNumId="2" w15:restartNumberingAfterBreak="0">
     <w:nsid w:val="2D833472"/>
     <w:multiLevelType w:val="hybridMultilevel"/>
     <w:tmpl w:val="B6BCE2CC"/>
@@ -1343,7 +3227,7 @@
       </w:rPr>
     </w:lvl>
   </w:abstractNum>
-  <w:abstractNum w:abstractNumId="2" w15:restartNumberingAfterBreak="0">
+  <w:abstractNum w:abstractNumId="3" w15:restartNumberingAfterBreak="0">
     <w:nsid w:val="3A4063AE"/>
     <w:multiLevelType w:val="hybridMultilevel"/>
     <w:tmpl w:val="72464B34"/>
@@ -1483,7 +3367,7 @@
       </w:rPr>
     </w:lvl>
   </w:abstractNum>
-  <w:abstractNum w:abstractNumId="3" w15:restartNumberingAfterBreak="0">
+  <w:abstractNum w:abstractNumId="4" w15:restartNumberingAfterBreak="0">
     <w:nsid w:val="40F53125"/>
     <w:multiLevelType w:val="hybridMultilevel"/>
     <w:tmpl w:val="FC40E71C"/>
@@ -1596,7 +3480,7 @@
       </w:rPr>
     </w:lvl>
   </w:abstractNum>
-  <w:abstractNum w:abstractNumId="4" w15:restartNumberingAfterBreak="0">
+  <w:abstractNum w:abstractNumId="5" w15:restartNumberingAfterBreak="0">
     <w:nsid w:val="50F56591"/>
     <w:multiLevelType w:val="hybridMultilevel"/>
     <w:tmpl w:val="FFFFFFFF"/>
@@ -1709,19 +3593,114 @@
       </w:rPr>
     </w:lvl>
   </w:abstractNum>
+  <w:abstractNum w:abstractNumId="6" w15:restartNumberingAfterBreak="0">
+    <w:nsid w:val="5146322E"/>
+    <w:multiLevelType w:val="hybridMultilevel"/>
+    <w:tmpl w:val="A43ACF96"/>
+    <w:lvl w:ilvl="0" w:tplc="0809000F">
+      <w:start w:val="1"/>
+      <w:numFmt w:val="decimal"/>
+      <w:lvlText w:val="%1."/>
+      <w:lvlJc w:val="left"/>
+      <w:pPr>
+        <w:ind w:left="720" w:hanging="360"/>
+      </w:pPr>
+      <w:rPr>
+        <w:rFonts w:hint="default"/>
+      </w:rPr>
+    </w:lvl>
+    <w:lvl w:ilvl="1" w:tplc="08090019" w:tentative="1">
+      <w:start w:val="1"/>
+      <w:numFmt w:val="lowerLetter"/>
+      <w:lvlText w:val="%2."/>
+      <w:lvlJc w:val="left"/>
+      <w:pPr>
+        <w:ind w:left="1440" w:hanging="360"/>
+      </w:pPr>
+    </w:lvl>
+    <w:lvl w:ilvl="2" w:tplc="0809001B" w:tentative="1">
+      <w:start w:val="1"/>
+      <w:numFmt w:val="lowerRoman"/>
+      <w:lvlText w:val="%3."/>
+      <w:lvlJc w:val="right"/>
+      <w:pPr>
+        <w:ind w:left="2160" w:hanging="180"/>
+      </w:pPr>
+    </w:lvl>
+    <w:lvl w:ilvl="3" w:tplc="0809000F" w:tentative="1">
+      <w:start w:val="1"/>
+      <w:numFmt w:val="decimal"/>
+      <w:lvlText w:val="%4."/>
+      <w:lvlJc w:val="left"/>
+      <w:pPr>
+        <w:ind w:left="2880" w:hanging="360"/>
+      </w:pPr>
+    </w:lvl>
+    <w:lvl w:ilvl="4" w:tplc="08090019" w:tentative="1">
+      <w:start w:val="1"/>
+      <w:numFmt w:val="lowerLetter"/>
+      <w:lvlText w:val="%5."/>
+      <w:lvlJc w:val="left"/>
+      <w:pPr>
+        <w:ind w:left="3600" w:hanging="360"/>
+      </w:pPr>
+    </w:lvl>
+    <w:lvl w:ilvl="5" w:tplc="0809001B" w:tentative="1">
+      <w:start w:val="1"/>
+      <w:numFmt w:val="lowerRoman"/>
+      <w:lvlText w:val="%6."/>
+      <w:lvlJc w:val="right"/>
+      <w:pPr>
+        <w:ind w:left="4320" w:hanging="180"/>
+      </w:pPr>
+    </w:lvl>
+    <w:lvl w:ilvl="6" w:tplc="0809000F" w:tentative="1">
+      <w:start w:val="1"/>
+      <w:numFmt w:val="decimal"/>
+      <w:lvlText w:val="%7."/>
+      <w:lvlJc w:val="left"/>
+      <w:pPr>
+        <w:ind w:left="5040" w:hanging="360"/>
+      </w:pPr>
+    </w:lvl>
+    <w:lvl w:ilvl="7" w:tplc="08090019" w:tentative="1">
+      <w:start w:val="1"/>
+      <w:numFmt w:val="lowerLetter"/>
+      <w:lvlText w:val="%8."/>
+      <w:lvlJc w:val="left"/>
+      <w:pPr>
+        <w:ind w:left="5760" w:hanging="360"/>
+      </w:pPr>
+    </w:lvl>
+    <w:lvl w:ilvl="8" w:tplc="0809001B" w:tentative="1">
+      <w:start w:val="1"/>
+      <w:numFmt w:val="lowerRoman"/>
+      <w:lvlText w:val="%9."/>
+      <w:lvlJc w:val="right"/>
+      <w:pPr>
+        <w:ind w:left="6480" w:hanging="180"/>
+      </w:pPr>
+    </w:lvl>
+  </w:abstractNum>
   <w:num w:numId="1" w16cid:durableId="1833443384">
-    <w:abstractNumId w:val="4"/>
+    <w:abstractNumId w:val="5"/>
   </w:num>
   <w:num w:numId="2" w16cid:durableId="1599605534">
-    <w:abstractNumId w:val="2"/>
+    <w:abstractNumId w:val="3"/>
   </w:num>
   <w:num w:numId="3" w16cid:durableId="1720785143">
     <w:abstractNumId w:val="0"/>
   </w:num>
   <w:num w:numId="4" w16cid:durableId="2074353172">
-    <w:abstractNumId w:val="3"/>
+    <w:abstractNumId w:val="4"/>
   </w:num>
   <w:num w:numId="5" w16cid:durableId="1118064412">
+    <w:abstractNumId w:val="2"/>
+  </w:num>
+  <w:num w:numId="6" w16cid:durableId="2063014194">
+    <w:abstractNumId w:val="6"/>
+  </w:num>
+  <w:num w:numId="7" w16cid:durableId="95250608">
     <w:abstractNumId w:val="1"/>
   </w:num>
 </w:numbering>
@@ -1754,6 +3733,7 @@
     <w:lsdException w:name="Subtitle" w:qFormat="1"/>
     <w:lsdException w:name="Strong" w:qFormat="1"/>
     <w:lsdException w:name="Emphasis" w:qFormat="1"/>
+    <w:lsdException w:name="Normal (Web)" w:uiPriority="99"/>
     <w:lsdException w:name="HTML Sample" w:semiHidden="1" w:unhideWhenUsed="1"/>
     <w:lsdException w:name="HTML Variable" w:semiHidden="1" w:unhideWhenUsed="1"/>
     <w:lsdException w:name="Normal Table" w:semiHidden="1" w:unhideWhenUsed="1"/>
@@ -2427,6 +4407,19 @@
       <w:lang w:eastAsia="en-US"/>
     </w:rPr>
   </w:style>
+  <w:style w:type="paragraph" w:styleId="NormalWeb">
+    <w:name w:val="Normal (Web)"/>
+    <w:basedOn w:val="Normal"/>
+    <w:uiPriority w:val="99"/>
+    <w:unhideWhenUsed/>
+    <w:rsid w:val="00322404"/>
+    <w:pPr>
+      <w:spacing w:before="100" w:beforeAutospacing="1" w:after="100" w:afterAutospacing="1"/>
+    </w:pPr>
+    <w:rPr>
+      <w:lang w:eastAsia="en-GB"/>
+    </w:rPr>
+  </w:style>
 </w:styles>
 </file>
 
@@ -2692,21 +4685,12 @@
 </file>
 
 <file path=customXml/item1.xml><?xml version="1.0" encoding="utf-8"?>
-<p:properties xmlns:p="http://schemas.microsoft.com/office/2006/metadata/properties" xmlns:xsi="http://www.w3.org/2001/XMLSchema-instance" xmlns:pc="http://schemas.microsoft.com/office/infopath/2007/PartnerControls">
-  <documentManagement>
-    <TaxCatchAll xmlns="8cbf9462-45ae-47f1-96f2-c7889104eb9e" xsi:nil="true"/>
-    <lcf76f155ced4ddcb4097134ff3c332f xmlns="e160911a-7a49-41f4-8ab0-552a991ba164">
-      <Terms xmlns="http://schemas.microsoft.com/office/infopath/2007/PartnerControls"/>
-    </lcf76f155ced4ddcb4097134ff3c332f>
-    <SharedWithUsers xmlns="8cbf9462-45ae-47f1-96f2-c7889104eb9e">
-      <UserInfo>
-        <DisplayName/>
-        <AccountId xsi:nil="true"/>
-        <AccountType/>
-      </UserInfo>
-    </SharedWithUsers>
-  </documentManagement>
-</p:properties>
+<?mso-contentType ?>
+<FormTemplates xmlns="http://schemas.microsoft.com/sharepoint/v3/contenttype/forms">
+  <Display>DocumentLibraryForm</Display>
+  <Edit>DocumentLibraryForm</Edit>
+  <New>DocumentLibraryForm</New>
+</FormTemplates>
 </file>
 
 <file path=customXml/item2.xml><?xml version="1.0" encoding="utf-8"?>
@@ -2953,21 +4937,27 @@
 </file>
 
 <file path=customXml/item3.xml><?xml version="1.0" encoding="utf-8"?>
-<?mso-contentType ?>
-<FormTemplates xmlns="http://schemas.microsoft.com/sharepoint/v3/contenttype/forms">
-  <Display>DocumentLibraryForm</Display>
-  <Edit>DocumentLibraryForm</Edit>
-  <New>DocumentLibraryForm</New>
-</FormTemplates>
+<p:properties xmlns:p="http://schemas.microsoft.com/office/2006/metadata/properties" xmlns:xsi="http://www.w3.org/2001/XMLSchema-instance" xmlns:pc="http://schemas.microsoft.com/office/infopath/2007/PartnerControls">
+  <documentManagement>
+    <TaxCatchAll xmlns="8cbf9462-45ae-47f1-96f2-c7889104eb9e" xsi:nil="true"/>
+    <lcf76f155ced4ddcb4097134ff3c332f xmlns="e160911a-7a49-41f4-8ab0-552a991ba164">
+      <Terms xmlns="http://schemas.microsoft.com/office/infopath/2007/PartnerControls"/>
+    </lcf76f155ced4ddcb4097134ff3c332f>
+    <SharedWithUsers xmlns="8cbf9462-45ae-47f1-96f2-c7889104eb9e">
+      <UserInfo>
+        <DisplayName/>
+        <AccountId xsi:nil="true"/>
+        <AccountType/>
+      </UserInfo>
+    </SharedWithUsers>
+  </documentManagement>
+</p:properties>
 </file>
 
 <file path=customXml/itemProps1.xml><?xml version="1.0" encoding="utf-8"?>
-<ds:datastoreItem xmlns:ds="http://schemas.openxmlformats.org/officeDocument/2006/customXml" ds:itemID="{3E1D3326-C5F4-41F5-9590-621ECAABA65B}">
+<ds:datastoreItem xmlns:ds="http://schemas.openxmlformats.org/officeDocument/2006/customXml" ds:itemID="{EECE4CE0-1054-42AD-B641-7ED88E7636D3}">
   <ds:schemaRefs>
-    <ds:schemaRef ds:uri="http://schemas.microsoft.com/office/2006/metadata/properties"/>
-    <ds:schemaRef ds:uri="http://schemas.microsoft.com/office/infopath/2007/PartnerControls"/>
-    <ds:schemaRef ds:uri="8cbf9462-45ae-47f1-96f2-c7889104eb9e"/>
-    <ds:schemaRef ds:uri="e160911a-7a49-41f4-8ab0-552a991ba164"/>
+    <ds:schemaRef ds:uri="http://schemas.microsoft.com/sharepoint/v3/contenttype/forms"/>
   </ds:schemaRefs>
 </ds:datastoreItem>
 </file>
@@ -2992,9 +4982,12 @@
 </file>
 
 <file path=customXml/itemProps3.xml><?xml version="1.0" encoding="utf-8"?>
-<ds:datastoreItem xmlns:ds="http://schemas.openxmlformats.org/officeDocument/2006/customXml" ds:itemID="{EECE4CE0-1054-42AD-B641-7ED88E7636D3}">
+<ds:datastoreItem xmlns:ds="http://schemas.openxmlformats.org/officeDocument/2006/customXml" ds:itemID="{3E1D3326-C5F4-41F5-9590-621ECAABA65B}">
   <ds:schemaRefs>
-    <ds:schemaRef ds:uri="http://schemas.microsoft.com/sharepoint/v3/contenttype/forms"/>
+    <ds:schemaRef ds:uri="http://schemas.microsoft.com/office/2006/metadata/properties"/>
+    <ds:schemaRef ds:uri="http://schemas.microsoft.com/office/infopath/2007/PartnerControls"/>
+    <ds:schemaRef ds:uri="8cbf9462-45ae-47f1-96f2-c7889104eb9e"/>
+    <ds:schemaRef ds:uri="e160911a-7a49-41f4-8ab0-552a991ba164"/>
   </ds:schemaRefs>
 </ds:datastoreItem>
 </file>
</xml_diff>